<commit_message>
rendu V2 (jusqu'à TME2)
</commit_message>
<xml_diff>
--- a/rendu_projet1.docx
+++ b/rendu_projet1.docx
@@ -15,6 +15,60 @@
       <w:pPr>
         <w:jc w:val="center"/>
         <w:rPr>
+          <w:sz w:val="28"/>
+          <w:szCs w:val="28"/>
+        </w:rPr>
+      </w:pPr>
+    </w:p>
+    <w:p>
+      <w:pPr>
+        <w:jc w:val="center"/>
+        <w:rPr>
+          <w:sz w:val="28"/>
+          <w:szCs w:val="28"/>
+        </w:rPr>
+      </w:pPr>
+    </w:p>
+    <w:p>
+      <w:pPr>
+        <w:jc w:val="center"/>
+        <w:rPr>
+          <w:sz w:val="28"/>
+          <w:szCs w:val="28"/>
+        </w:rPr>
+      </w:pPr>
+    </w:p>
+    <w:p>
+      <w:pPr>
+        <w:jc w:val="center"/>
+        <w:rPr>
+          <w:sz w:val="28"/>
+          <w:szCs w:val="28"/>
+        </w:rPr>
+      </w:pPr>
+    </w:p>
+    <w:p>
+      <w:pPr>
+        <w:jc w:val="center"/>
+        <w:rPr>
+          <w:sz w:val="28"/>
+          <w:szCs w:val="28"/>
+        </w:rPr>
+      </w:pPr>
+    </w:p>
+    <w:p>
+      <w:pPr>
+        <w:jc w:val="center"/>
+        <w:rPr>
+          <w:sz w:val="28"/>
+          <w:szCs w:val="28"/>
+        </w:rPr>
+      </w:pPr>
+    </w:p>
+    <w:p>
+      <w:pPr>
+        <w:jc w:val="center"/>
+        <w:rPr>
           <w:sz w:val="44"/>
           <w:szCs w:val="44"/>
         </w:rPr>
@@ -24,14 +78,7 @@
           <w:sz w:val="44"/>
           <w:szCs w:val="44"/>
         </w:rPr>
-        <w:t xml:space="preserve">Projet 1 : </w:t>
-      </w:r>
-      <w:r>
-        <w:rPr>
-          <w:sz w:val="44"/>
-          <w:szCs w:val="44"/>
-        </w:rPr>
-        <w:t>Affectations masters</w:t>
+        <w:t>Projet 1 : Affectations masters</w:t>
       </w:r>
     </w:p>
     <w:p>
@@ -72,60 +119,6 @@
         </w:rPr>
         <w:t>Mumbobi Ndoluvwalu</w:t>
       </w:r>
-    </w:p>
-    <w:p>
-      <w:pPr>
-        <w:jc w:val="center"/>
-        <w:rPr>
-          <w:sz w:val="28"/>
-          <w:szCs w:val="28"/>
-        </w:rPr>
-      </w:pPr>
-    </w:p>
-    <w:p>
-      <w:pPr>
-        <w:jc w:val="center"/>
-        <w:rPr>
-          <w:sz w:val="28"/>
-          <w:szCs w:val="28"/>
-        </w:rPr>
-      </w:pPr>
-    </w:p>
-    <w:p>
-      <w:pPr>
-        <w:jc w:val="center"/>
-        <w:rPr>
-          <w:sz w:val="28"/>
-          <w:szCs w:val="28"/>
-        </w:rPr>
-      </w:pPr>
-    </w:p>
-    <w:p>
-      <w:pPr>
-        <w:jc w:val="center"/>
-        <w:rPr>
-          <w:sz w:val="28"/>
-          <w:szCs w:val="28"/>
-        </w:rPr>
-      </w:pPr>
-    </w:p>
-    <w:p>
-      <w:pPr>
-        <w:jc w:val="center"/>
-        <w:rPr>
-          <w:sz w:val="28"/>
-          <w:szCs w:val="28"/>
-        </w:rPr>
-      </w:pPr>
-    </w:p>
-    <w:p>
-      <w:pPr>
-        <w:jc w:val="center"/>
-        <w:rPr>
-          <w:sz w:val="28"/>
-          <w:szCs w:val="28"/>
-        </w:rPr>
-      </w:pPr>
     </w:p>
     <w:p>
       <w:pPr>
@@ -628,7 +621,7 @@
         <w:pStyle w:val="Paragraphedeliste"/>
         <w:numPr>
           <w:ilvl w:val="0"/>
-          <w:numId w:val="6"/>
+          <w:numId w:val="12"/>
         </w:numPr>
         <w:spacing w:after="0" w:line="240" w:lineRule="auto"/>
         <w:rPr>
@@ -641,7 +634,42 @@
           <w:sz w:val="24"/>
           <w:szCs w:val="24"/>
         </w:rPr>
-        <w:t>Fe</w:t>
+        <w:t xml:space="preserve">Objectif </w:t>
+      </w:r>
+      <w:r>
+        <w:rPr>
+          <w:sz w:val="24"/>
+          <w:szCs w:val="24"/>
+        </w:rPr>
+        <w:t>. . . . . . . . . . . . . . . . . . . . . . . . . . . . . . . . . . . . . . . . . . . . . . . . . . .</w:t>
+      </w:r>
+      <w:r>
+        <w:rPr>
+          <w:sz w:val="24"/>
+          <w:szCs w:val="24"/>
+        </w:rPr>
+        <w:t xml:space="preserve"> . .</w:t>
+      </w:r>
+      <w:r>
+        <w:rPr>
+          <w:sz w:val="24"/>
+          <w:szCs w:val="24"/>
+        </w:rPr>
+        <w:t xml:space="preserve"> . . . . . . . . . .</w:t>
+      </w:r>
+      <w:r>
+        <w:rPr>
+          <w:sz w:val="24"/>
+          <w:szCs w:val="24"/>
+        </w:rPr>
+        <w:t xml:space="preserve"> .   </w:t>
+      </w:r>
+      <w:r>
+        <w:rPr>
+          <w:sz w:val="24"/>
+          <w:szCs w:val="24"/>
+        </w:rPr>
+        <w:t>6</w:t>
       </w:r>
     </w:p>
     <w:p>
@@ -649,7 +677,7 @@
         <w:pStyle w:val="Paragraphedeliste"/>
         <w:numPr>
           <w:ilvl w:val="0"/>
-          <w:numId w:val="6"/>
+          <w:numId w:val="12"/>
         </w:numPr>
         <w:spacing w:after="0" w:line="240" w:lineRule="auto"/>
         <w:rPr>
@@ -662,7 +690,42 @@
           <w:sz w:val="24"/>
           <w:szCs w:val="24"/>
         </w:rPr>
-        <w:t>2</w:t>
+        <w:t>Mise en place .</w:t>
+      </w:r>
+      <w:r>
+        <w:rPr>
+          <w:sz w:val="24"/>
+          <w:szCs w:val="24"/>
+        </w:rPr>
+        <w:t xml:space="preserve"> . . . . . . . . . . . . . . . . . . . . . . . . . . . . . . . . . . . . . . . . . . .</w:t>
+      </w:r>
+      <w:r>
+        <w:rPr>
+          <w:sz w:val="24"/>
+          <w:szCs w:val="24"/>
+        </w:rPr>
+        <w:t xml:space="preserve"> . .</w:t>
+      </w:r>
+      <w:r>
+        <w:rPr>
+          <w:sz w:val="24"/>
+          <w:szCs w:val="24"/>
+        </w:rPr>
+        <w:t xml:space="preserve"> . . . . . . . . . .</w:t>
+      </w:r>
+      <w:r>
+        <w:rPr>
+          <w:sz w:val="24"/>
+          <w:szCs w:val="24"/>
+        </w:rPr>
+        <w:t xml:space="preserve"> . . .   </w:t>
+      </w:r>
+      <w:r>
+        <w:rPr>
+          <w:sz w:val="24"/>
+          <w:szCs w:val="24"/>
+        </w:rPr>
+        <w:t>6</w:t>
       </w:r>
     </w:p>
     <w:p>
@@ -725,15 +788,48 @@
           <w:szCs w:val="24"/>
         </w:rPr>
       </w:pPr>
-      <w:proofErr w:type="spellStart"/>
-      <w:r>
-        <w:rPr>
-          <w:sz w:val="24"/>
-          <w:szCs w:val="24"/>
-        </w:rPr>
-        <w:t>Fz</w:t>
-      </w:r>
-      <w:proofErr w:type="spellEnd"/>
+      <w:r>
+        <w:rPr>
+          <w:sz w:val="24"/>
+          <w:szCs w:val="24"/>
+        </w:rPr>
+        <w:t xml:space="preserve">Objectif </w:t>
+      </w:r>
+      <w:r>
+        <w:rPr>
+          <w:sz w:val="24"/>
+          <w:szCs w:val="24"/>
+        </w:rPr>
+        <w:t>. . . . . . . . . . . . . . . . . . . . . . . . . . . . . . . . . . . . . . . . . . . . . . . . . . .</w:t>
+      </w:r>
+      <w:r>
+        <w:rPr>
+          <w:sz w:val="24"/>
+          <w:szCs w:val="24"/>
+        </w:rPr>
+        <w:t xml:space="preserve"> . .</w:t>
+      </w:r>
+      <w:r>
+        <w:rPr>
+          <w:sz w:val="24"/>
+          <w:szCs w:val="24"/>
+        </w:rPr>
+        <w:t xml:space="preserve"> . . . . . . . . . .</w:t>
+      </w:r>
+      <w:r>
+        <w:rPr>
+          <w:sz w:val="24"/>
+          <w:szCs w:val="24"/>
+        </w:rPr>
+        <w:t xml:space="preserve"> .   </w:t>
+      </w:r>
+      <w:r>
+        <w:rPr>
+          <w:sz w:val="24"/>
+          <w:szCs w:val="24"/>
+        </w:rPr>
+        <w:t>9</w:t>
+      </w:r>
     </w:p>
     <w:p>
       <w:pPr>
@@ -748,38 +844,41 @@
           <w:szCs w:val="24"/>
         </w:rPr>
       </w:pPr>
-      <w:proofErr w:type="spellStart"/>
-      <w:r>
-        <w:rPr>
-          <w:sz w:val="24"/>
-          <w:szCs w:val="24"/>
-        </w:rPr>
-        <w:t>Fef</w:t>
-      </w:r>
-      <w:proofErr w:type="spellEnd"/>
-    </w:p>
-    <w:p>
-      <w:pPr>
-        <w:pStyle w:val="Paragraphedeliste"/>
-        <w:numPr>
-          <w:ilvl w:val="0"/>
-          <w:numId w:val="7"/>
-        </w:numPr>
-        <w:spacing w:after="0" w:line="240" w:lineRule="auto"/>
-        <w:rPr>
-          <w:sz w:val="24"/>
-          <w:szCs w:val="24"/>
-        </w:rPr>
-      </w:pPr>
-      <w:proofErr w:type="spellStart"/>
-      <w:r>
-        <w:rPr>
-          <w:sz w:val="24"/>
-          <w:szCs w:val="24"/>
-        </w:rPr>
-        <w:t>Feg</w:t>
-      </w:r>
-      <w:proofErr w:type="spellEnd"/>
+      <w:r>
+        <w:rPr>
+          <w:sz w:val="24"/>
+          <w:szCs w:val="24"/>
+        </w:rPr>
+        <w:t xml:space="preserve">Utilisation de Gubori </w:t>
+      </w:r>
+      <w:r>
+        <w:rPr>
+          <w:sz w:val="24"/>
+          <w:szCs w:val="24"/>
+        </w:rPr>
+        <w:t>. . . . . . . . . . . . . . . . . . . . . . . . . . . . . . . . . . . . . . . . . . . . . . . . . .</w:t>
+      </w:r>
+      <w:r>
+        <w:rPr>
+          <w:sz w:val="24"/>
+          <w:szCs w:val="24"/>
+        </w:rPr>
+        <w:t xml:space="preserve"> . .</w:t>
+      </w:r>
+      <w:r>
+        <w:rPr>
+          <w:sz w:val="24"/>
+          <w:szCs w:val="24"/>
+        </w:rPr>
+        <w:t xml:space="preserve"> . </w:t>
+      </w:r>
+      <w:r>
+        <w:rPr>
+          <w:sz w:val="24"/>
+          <w:szCs w:val="24"/>
+        </w:rPr>
+        <w:t xml:space="preserve">  9</w:t>
+      </w:r>
     </w:p>
     <w:p>
       <w:pPr>
@@ -1034,16 +1133,17 @@
           <w:szCs w:val="32"/>
         </w:rPr>
       </w:pPr>
-      <w:r>
+    </w:p>
+    <w:p>
+      <w:pPr>
+        <w:spacing w:after="0" w:line="240" w:lineRule="auto"/>
         <w:rPr>
           <w:b/>
           <w:bCs/>
           <w:sz w:val="32"/>
           <w:szCs w:val="32"/>
         </w:rPr>
-        <w:lastRenderedPageBreak/>
-        <w:t xml:space="preserve">I </w:t>
-      </w:r>
+      </w:pPr>
       <w:r>
         <w:rPr>
           <w:b/>
@@ -1051,7 +1151,8 @@
           <w:sz w:val="32"/>
           <w:szCs w:val="32"/>
         </w:rPr>
-        <w:t>–</w:t>
+        <w:lastRenderedPageBreak/>
+        <w:t xml:space="preserve">I </w:t>
       </w:r>
       <w:r>
         <w:rPr>
@@ -1060,7 +1161,7 @@
           <w:sz w:val="32"/>
           <w:szCs w:val="32"/>
         </w:rPr>
-        <w:t xml:space="preserve"> Int</w:t>
+        <w:t>–</w:t>
       </w:r>
       <w:r>
         <w:rPr>
@@ -1069,406 +1170,404 @@
           <w:sz w:val="32"/>
           <w:szCs w:val="32"/>
         </w:rPr>
-        <w:t>roduction</w:t>
-      </w:r>
-    </w:p>
-    <w:p>
-      <w:pPr>
-        <w:spacing w:after="0" w:line="240" w:lineRule="auto"/>
-        <w:rPr>
-          <w:sz w:val="28"/>
-          <w:szCs w:val="28"/>
-        </w:rPr>
-      </w:pPr>
-    </w:p>
-    <w:p>
-      <w:pPr>
-        <w:spacing w:after="0" w:line="240" w:lineRule="auto"/>
-        <w:rPr>
-          <w:sz w:val="28"/>
-          <w:szCs w:val="28"/>
-        </w:rPr>
-      </w:pPr>
-      <w:r>
-        <w:rPr>
-          <w:sz w:val="28"/>
-          <w:szCs w:val="28"/>
-        </w:rPr>
-        <w:t>1)</w:t>
-      </w:r>
-      <w:r>
-        <w:rPr>
-          <w:sz w:val="28"/>
-          <w:szCs w:val="28"/>
-        </w:rPr>
-        <w:t xml:space="preserve"> Présentation du sujet</w:t>
-      </w:r>
-    </w:p>
-    <w:p>
-      <w:pPr>
-        <w:spacing w:after="0" w:line="240" w:lineRule="auto"/>
-        <w:rPr>
-          <w:sz w:val="28"/>
-          <w:szCs w:val="28"/>
-        </w:rPr>
-      </w:pPr>
-    </w:p>
-    <w:p>
-      <w:pPr>
-        <w:spacing w:after="0" w:line="240" w:lineRule="auto"/>
-        <w:rPr>
-          <w:sz w:val="24"/>
-          <w:szCs w:val="24"/>
-        </w:rPr>
-      </w:pPr>
-      <w:r>
-        <w:rPr>
-          <w:sz w:val="24"/>
-          <w:szCs w:val="24"/>
-        </w:rPr>
-        <w:t>Le sujet de ce projet se porte sur un problème d’affectation d’étudiants dans les différents masters d’informatique de Sorbonne Université, qui comporte au total 9 parcours. On souhaite affecter au mieux possible tous les étudiants (tout d’abord 11 étudiants, puis dans la suite un nombre n aléatoire d’étudiants) aux 9 parcours.</w:t>
-      </w:r>
-    </w:p>
-    <w:p>
-      <w:pPr>
-        <w:spacing w:after="0" w:line="240" w:lineRule="auto"/>
-        <w:rPr>
-          <w:sz w:val="24"/>
-          <w:szCs w:val="24"/>
-        </w:rPr>
-      </w:pPr>
-      <w:r>
-        <w:rPr>
-          <w:sz w:val="24"/>
-          <w:szCs w:val="24"/>
-        </w:rPr>
-        <w:t>Pour cela, on appliquera principalement un algorithme vu en cours, celui de Gale-Shapley des deux côtés : c’est-à-dire en fonction des préférences des étudiants, mais aussi en fonction des préférences des parcours. Afin d’optimiser au mieux possible l’application de l’algorithme sur nos exemples, on utilise des structures de données variées en Python.</w:t>
-      </w:r>
-    </w:p>
-    <w:p>
-      <w:pPr>
-        <w:spacing w:after="0" w:line="240" w:lineRule="auto"/>
-        <w:rPr>
-          <w:sz w:val="24"/>
-          <w:szCs w:val="24"/>
-        </w:rPr>
-      </w:pPr>
-    </w:p>
-    <w:p>
-      <w:pPr>
-        <w:spacing w:after="0" w:line="240" w:lineRule="auto"/>
-        <w:rPr>
-          <w:sz w:val="28"/>
-          <w:szCs w:val="28"/>
-        </w:rPr>
-      </w:pPr>
-    </w:p>
-    <w:p>
-      <w:pPr>
-        <w:spacing w:after="0" w:line="240" w:lineRule="auto"/>
-        <w:rPr>
-          <w:sz w:val="28"/>
-          <w:szCs w:val="28"/>
-        </w:rPr>
-      </w:pPr>
-      <w:r>
-        <w:rPr>
-          <w:sz w:val="28"/>
-          <w:szCs w:val="28"/>
-        </w:rPr>
-        <w:t>2)</w:t>
-      </w:r>
-      <w:r>
-        <w:rPr>
-          <w:sz w:val="28"/>
-          <w:szCs w:val="28"/>
-        </w:rPr>
-        <w:t xml:space="preserve"> Structures utilisées</w:t>
-      </w:r>
-    </w:p>
-    <w:p>
-      <w:pPr>
-        <w:spacing w:after="0" w:line="240" w:lineRule="auto"/>
-        <w:rPr>
-          <w:sz w:val="24"/>
-          <w:szCs w:val="24"/>
-        </w:rPr>
-      </w:pPr>
-    </w:p>
-    <w:p>
-      <w:pPr>
-        <w:spacing w:after="0" w:line="240" w:lineRule="auto"/>
-        <w:rPr>
-          <w:sz w:val="24"/>
-          <w:szCs w:val="24"/>
-        </w:rPr>
-      </w:pPr>
-      <w:r>
-        <w:rPr>
-          <w:sz w:val="24"/>
-          <w:szCs w:val="24"/>
-        </w:rPr>
-        <w:t>Afin d’optimiser au mieux les opérations effectuées lors de nos tests, nous avons décidé d’utiliser les structures de données suivantes :</w:t>
-      </w:r>
-    </w:p>
-    <w:p>
-      <w:pPr>
-        <w:spacing w:after="0" w:line="240" w:lineRule="auto"/>
-        <w:rPr>
-          <w:sz w:val="24"/>
-          <w:szCs w:val="24"/>
-        </w:rPr>
-      </w:pPr>
-    </w:p>
-    <w:p>
-      <w:pPr>
-        <w:spacing w:after="0" w:line="240" w:lineRule="auto"/>
-        <w:rPr>
-          <w:sz w:val="24"/>
-          <w:szCs w:val="24"/>
-        </w:rPr>
-      </w:pPr>
-      <w:r>
-        <w:rPr>
-          <w:b/>
-          <w:bCs/>
-          <w:sz w:val="24"/>
-          <w:szCs w:val="24"/>
-        </w:rPr>
-        <w:t xml:space="preserve">Listes et matrices (listes de listes) : </w:t>
-      </w:r>
-      <w:r>
-        <w:rPr>
-          <w:sz w:val="24"/>
-          <w:szCs w:val="24"/>
-        </w:rPr>
-        <w:t xml:space="preserve">il est demandé de retourner dans les fonctions de lecture des matrices de préférences. On utilise également une liste simple pour les capacités des différents parcours. </w:t>
-      </w:r>
-    </w:p>
-    <w:p>
-      <w:pPr>
-        <w:spacing w:after="0" w:line="240" w:lineRule="auto"/>
-        <w:rPr>
-          <w:sz w:val="24"/>
-          <w:szCs w:val="24"/>
-        </w:rPr>
-      </w:pPr>
-      <w:r>
-        <w:rPr>
-          <w:b/>
-          <w:bCs/>
-          <w:sz w:val="24"/>
-          <w:szCs w:val="24"/>
-        </w:rPr>
-        <w:t xml:space="preserve">Ensembles (set) : </w:t>
-      </w:r>
-      <w:r>
-        <w:rPr>
-          <w:sz w:val="24"/>
-          <w:szCs w:val="24"/>
-        </w:rPr>
-        <w:t xml:space="preserve"> </w:t>
-      </w:r>
-      <w:r>
-        <w:rPr>
-          <w:sz w:val="24"/>
-          <w:szCs w:val="24"/>
-        </w:rPr>
-        <w:t>pour éviter des répétitions dans certains calculs, on utilise des ensembles qui ne peuvent donc contenir qu’une seule fois une valeur donnée, ce qui est donc utile dans des affectations à des parcours.</w:t>
-      </w:r>
-    </w:p>
-    <w:p>
-      <w:pPr>
-        <w:spacing w:after="0" w:line="240" w:lineRule="auto"/>
-        <w:rPr>
-          <w:sz w:val="24"/>
-          <w:szCs w:val="24"/>
-        </w:rPr>
-      </w:pPr>
-      <w:r>
-        <w:rPr>
-          <w:b/>
-          <w:bCs/>
-          <w:sz w:val="24"/>
-          <w:szCs w:val="24"/>
-        </w:rPr>
-        <w:t xml:space="preserve">Dictionnaires : </w:t>
-      </w:r>
-      <w:r>
-        <w:rPr>
-          <w:sz w:val="24"/>
-          <w:szCs w:val="24"/>
-        </w:rPr>
-        <w:t>afin de réduire le temps de certains calculs, on utilise des dictionnaires couplés d’ensembles (dict-&gt;set) pour retrouver et changer des affectations rapidement en fonction des valeurs dont on dispose.</w:t>
-      </w:r>
-    </w:p>
-    <w:p>
-      <w:pPr>
-        <w:spacing w:after="0" w:line="240" w:lineRule="auto"/>
-        <w:rPr>
-          <w:sz w:val="24"/>
-          <w:szCs w:val="24"/>
-        </w:rPr>
-      </w:pPr>
-      <w:r>
-        <w:rPr>
-          <w:sz w:val="24"/>
-          <w:szCs w:val="24"/>
-        </w:rPr>
-        <w:t>Les différentes complexités des structures de données et des calculs seront évoqués plus tard faisant l’objet de différentes questions du sujet.</w:t>
-      </w:r>
-      <w:r>
-        <w:rPr>
-          <w:sz w:val="24"/>
-          <w:szCs w:val="24"/>
-        </w:rPr>
-        <w:t xml:space="preserve"> </w:t>
-      </w:r>
-    </w:p>
-    <w:p>
-      <w:pPr>
-        <w:spacing w:after="0" w:line="240" w:lineRule="auto"/>
-        <w:rPr>
-          <w:sz w:val="24"/>
-          <w:szCs w:val="24"/>
-        </w:rPr>
-      </w:pPr>
-    </w:p>
-    <w:p>
-      <w:pPr>
-        <w:spacing w:after="0" w:line="240" w:lineRule="auto"/>
-        <w:rPr>
-          <w:sz w:val="24"/>
-          <w:szCs w:val="24"/>
-        </w:rPr>
-      </w:pPr>
-    </w:p>
-    <w:p>
-      <w:pPr>
-        <w:spacing w:after="0" w:line="240" w:lineRule="auto"/>
-        <w:rPr>
-          <w:sz w:val="24"/>
-          <w:szCs w:val="24"/>
-        </w:rPr>
-      </w:pPr>
-    </w:p>
-    <w:p>
-      <w:pPr>
-        <w:spacing w:after="0" w:line="240" w:lineRule="auto"/>
-        <w:rPr>
-          <w:sz w:val="24"/>
-          <w:szCs w:val="24"/>
-        </w:rPr>
-      </w:pPr>
-    </w:p>
-    <w:p>
-      <w:pPr>
-        <w:spacing w:after="0" w:line="240" w:lineRule="auto"/>
-        <w:rPr>
-          <w:sz w:val="24"/>
-          <w:szCs w:val="24"/>
-        </w:rPr>
-      </w:pPr>
-    </w:p>
-    <w:p>
-      <w:pPr>
-        <w:spacing w:after="0" w:line="240" w:lineRule="auto"/>
-        <w:rPr>
-          <w:sz w:val="24"/>
-          <w:szCs w:val="24"/>
-        </w:rPr>
-      </w:pPr>
-    </w:p>
-    <w:p>
-      <w:pPr>
-        <w:spacing w:after="0" w:line="240" w:lineRule="auto"/>
-        <w:rPr>
-          <w:sz w:val="24"/>
-          <w:szCs w:val="24"/>
-        </w:rPr>
-      </w:pPr>
-    </w:p>
-    <w:p>
-      <w:pPr>
-        <w:spacing w:after="0" w:line="240" w:lineRule="auto"/>
-        <w:rPr>
-          <w:sz w:val="24"/>
-          <w:szCs w:val="24"/>
-        </w:rPr>
-      </w:pPr>
-    </w:p>
-    <w:p>
-      <w:pPr>
-        <w:spacing w:after="0" w:line="240" w:lineRule="auto"/>
-        <w:rPr>
-          <w:sz w:val="24"/>
-          <w:szCs w:val="24"/>
-        </w:rPr>
-      </w:pPr>
-    </w:p>
-    <w:p>
-      <w:pPr>
-        <w:spacing w:after="0" w:line="240" w:lineRule="auto"/>
-        <w:rPr>
-          <w:sz w:val="24"/>
-          <w:szCs w:val="24"/>
-        </w:rPr>
-      </w:pPr>
-    </w:p>
-    <w:p>
-      <w:pPr>
-        <w:spacing w:after="0" w:line="240" w:lineRule="auto"/>
-        <w:rPr>
-          <w:sz w:val="24"/>
-          <w:szCs w:val="24"/>
-        </w:rPr>
-      </w:pPr>
-    </w:p>
-    <w:p>
-      <w:pPr>
-        <w:spacing w:after="0" w:line="240" w:lineRule="auto"/>
-        <w:rPr>
-          <w:sz w:val="24"/>
-          <w:szCs w:val="24"/>
-        </w:rPr>
-      </w:pPr>
-    </w:p>
-    <w:p>
-      <w:pPr>
-        <w:spacing w:after="0" w:line="240" w:lineRule="auto"/>
-        <w:rPr>
-          <w:sz w:val="24"/>
-          <w:szCs w:val="24"/>
-        </w:rPr>
-      </w:pPr>
-    </w:p>
-    <w:p>
-      <w:pPr>
-        <w:spacing w:after="0" w:line="240" w:lineRule="auto"/>
-        <w:rPr>
-          <w:sz w:val="24"/>
-          <w:szCs w:val="24"/>
-        </w:rPr>
-      </w:pPr>
-    </w:p>
-    <w:p>
-      <w:pPr>
-        <w:spacing w:after="0" w:line="240" w:lineRule="auto"/>
-        <w:rPr>
-          <w:sz w:val="24"/>
-          <w:szCs w:val="24"/>
-        </w:rPr>
-      </w:pPr>
-    </w:p>
-    <w:p>
-      <w:pPr>
-        <w:spacing w:after="0" w:line="240" w:lineRule="auto"/>
+        <w:t xml:space="preserve"> Int</w:t>
+      </w:r>
+      <w:r>
         <w:rPr>
           <w:b/>
           <w:bCs/>
           <w:sz w:val="32"/>
           <w:szCs w:val="32"/>
         </w:rPr>
+        <w:t>roduction</w:t>
+      </w:r>
+    </w:p>
+    <w:p>
+      <w:pPr>
+        <w:spacing w:after="0" w:line="240" w:lineRule="auto"/>
+        <w:rPr>
+          <w:sz w:val="28"/>
+          <w:szCs w:val="28"/>
+        </w:rPr>
+      </w:pPr>
+    </w:p>
+    <w:p>
+      <w:pPr>
+        <w:spacing w:after="0" w:line="240" w:lineRule="auto"/>
+        <w:rPr>
+          <w:sz w:val="28"/>
+          <w:szCs w:val="28"/>
+        </w:rPr>
+      </w:pPr>
+      <w:r>
+        <w:rPr>
+          <w:sz w:val="28"/>
+          <w:szCs w:val="28"/>
+        </w:rPr>
+        <w:t>1)</w:t>
+      </w:r>
+      <w:r>
+        <w:rPr>
+          <w:sz w:val="28"/>
+          <w:szCs w:val="28"/>
+        </w:rPr>
+        <w:t xml:space="preserve"> Présentation du sujet</w:t>
+      </w:r>
+    </w:p>
+    <w:p>
+      <w:pPr>
+        <w:spacing w:after="0" w:line="240" w:lineRule="auto"/>
+        <w:rPr>
+          <w:sz w:val="28"/>
+          <w:szCs w:val="28"/>
+        </w:rPr>
+      </w:pPr>
+    </w:p>
+    <w:p>
+      <w:pPr>
+        <w:spacing w:after="0" w:line="240" w:lineRule="auto"/>
+        <w:rPr>
+          <w:sz w:val="24"/>
+          <w:szCs w:val="24"/>
+        </w:rPr>
+      </w:pPr>
+      <w:r>
+        <w:rPr>
+          <w:sz w:val="24"/>
+          <w:szCs w:val="24"/>
+        </w:rPr>
+        <w:t>Le sujet de ce projet se porte sur un problème d’affectation d’étudiants dans les différents masters d’informatique de Sorbonne Université, qui comporte au total 9 parcours. On souhaite affecter au mieux possible tous les étudiants (tout d’abord 11 étudiants, puis dans la suite un nombre n aléatoire d’étudiants) aux 9 parcours.</w:t>
+      </w:r>
+    </w:p>
+    <w:p>
+      <w:pPr>
+        <w:spacing w:after="0" w:line="240" w:lineRule="auto"/>
+        <w:rPr>
+          <w:sz w:val="24"/>
+          <w:szCs w:val="24"/>
+        </w:rPr>
+      </w:pPr>
+      <w:r>
+        <w:rPr>
+          <w:sz w:val="24"/>
+          <w:szCs w:val="24"/>
+        </w:rPr>
+        <w:t>Pour cela, on appliquera principalement un algorithme vu en cours, celui de Gale-Shapley des deux côtés : c’est-à-dire en fonction des préférences des étudiants, mais aussi en fonction des préférences des parcours. Afin d’optimiser au mieux possible l’application de l’algorithme sur nos exemples, on utilise des structures de données variées en Python.</w:t>
+      </w:r>
+    </w:p>
+    <w:p>
+      <w:pPr>
+        <w:spacing w:after="0" w:line="240" w:lineRule="auto"/>
+        <w:rPr>
+          <w:sz w:val="24"/>
+          <w:szCs w:val="24"/>
+        </w:rPr>
+      </w:pPr>
+    </w:p>
+    <w:p>
+      <w:pPr>
+        <w:spacing w:after="0" w:line="240" w:lineRule="auto"/>
+        <w:rPr>
+          <w:sz w:val="28"/>
+          <w:szCs w:val="28"/>
+        </w:rPr>
+      </w:pPr>
+    </w:p>
+    <w:p>
+      <w:pPr>
+        <w:spacing w:after="0" w:line="240" w:lineRule="auto"/>
+        <w:rPr>
+          <w:sz w:val="28"/>
+          <w:szCs w:val="28"/>
+        </w:rPr>
+      </w:pPr>
+      <w:r>
+        <w:rPr>
+          <w:sz w:val="28"/>
+          <w:szCs w:val="28"/>
+        </w:rPr>
+        <w:t>2)</w:t>
+      </w:r>
+      <w:r>
+        <w:rPr>
+          <w:sz w:val="28"/>
+          <w:szCs w:val="28"/>
+        </w:rPr>
+        <w:t xml:space="preserve"> Structures utilisées</w:t>
+      </w:r>
+    </w:p>
+    <w:p>
+      <w:pPr>
+        <w:spacing w:after="0" w:line="240" w:lineRule="auto"/>
+        <w:rPr>
+          <w:sz w:val="24"/>
+          <w:szCs w:val="24"/>
+        </w:rPr>
+      </w:pPr>
+    </w:p>
+    <w:p>
+      <w:pPr>
+        <w:spacing w:after="0" w:line="240" w:lineRule="auto"/>
+        <w:rPr>
+          <w:sz w:val="24"/>
+          <w:szCs w:val="24"/>
+        </w:rPr>
+      </w:pPr>
+      <w:r>
+        <w:rPr>
+          <w:sz w:val="24"/>
+          <w:szCs w:val="24"/>
+        </w:rPr>
+        <w:t>Afin d’optimiser au mieux les opérations effectuées lors de nos tests, nous avons décidé d’utiliser les structures de données suivantes :</w:t>
+      </w:r>
+    </w:p>
+    <w:p>
+      <w:pPr>
+        <w:spacing w:after="0" w:line="240" w:lineRule="auto"/>
+        <w:rPr>
+          <w:sz w:val="24"/>
+          <w:szCs w:val="24"/>
+        </w:rPr>
+      </w:pPr>
+    </w:p>
+    <w:p>
+      <w:pPr>
+        <w:spacing w:after="0" w:line="240" w:lineRule="auto"/>
+        <w:rPr>
+          <w:sz w:val="24"/>
+          <w:szCs w:val="24"/>
+        </w:rPr>
+      </w:pPr>
+      <w:r>
+        <w:rPr>
+          <w:b/>
+          <w:bCs/>
+          <w:sz w:val="24"/>
+          <w:szCs w:val="24"/>
+        </w:rPr>
+        <w:t xml:space="preserve">Listes et matrices (listes de listes) : </w:t>
+      </w:r>
+      <w:r>
+        <w:rPr>
+          <w:sz w:val="24"/>
+          <w:szCs w:val="24"/>
+        </w:rPr>
+        <w:t xml:space="preserve">il est demandé de retourner dans les fonctions de lecture des matrices de préférences. On utilise également une liste simple pour les capacités des différents parcours. </w:t>
+      </w:r>
+    </w:p>
+    <w:p>
+      <w:pPr>
+        <w:spacing w:after="0" w:line="240" w:lineRule="auto"/>
+        <w:rPr>
+          <w:sz w:val="24"/>
+          <w:szCs w:val="24"/>
+        </w:rPr>
+      </w:pPr>
+      <w:r>
+        <w:rPr>
+          <w:b/>
+          <w:bCs/>
+          <w:sz w:val="24"/>
+          <w:szCs w:val="24"/>
+        </w:rPr>
+        <w:t xml:space="preserve">Ensembles (set) : </w:t>
+      </w:r>
+      <w:r>
+        <w:rPr>
+          <w:sz w:val="24"/>
+          <w:szCs w:val="24"/>
+        </w:rPr>
+        <w:t xml:space="preserve"> </w:t>
+      </w:r>
+      <w:r>
+        <w:rPr>
+          <w:sz w:val="24"/>
+          <w:szCs w:val="24"/>
+        </w:rPr>
+        <w:t>pour éviter des répétitions dans certains calculs, on utilise des ensembles qui ne peuvent donc contenir qu’une seule fois une valeur donnée, ce qui est donc utile dans des affectations à des parcours.</w:t>
+      </w:r>
+    </w:p>
+    <w:p>
+      <w:pPr>
+        <w:spacing w:after="0" w:line="240" w:lineRule="auto"/>
+        <w:rPr>
+          <w:sz w:val="24"/>
+          <w:szCs w:val="24"/>
+        </w:rPr>
+      </w:pPr>
+      <w:r>
+        <w:rPr>
+          <w:b/>
+          <w:bCs/>
+          <w:sz w:val="24"/>
+          <w:szCs w:val="24"/>
+        </w:rPr>
+        <w:t xml:space="preserve">Dictionnaires : </w:t>
+      </w:r>
+      <w:r>
+        <w:rPr>
+          <w:sz w:val="24"/>
+          <w:szCs w:val="24"/>
+        </w:rPr>
+        <w:t>afin de réduire le temps de certains calculs, on utilise des dictionnaires couplés d’ensembles (dict-&gt;set) pour retrouver et changer des affectations rapidement en fonction des valeurs dont on dispose.</w:t>
+      </w:r>
+    </w:p>
+    <w:p>
+      <w:pPr>
+        <w:spacing w:after="0" w:line="240" w:lineRule="auto"/>
+        <w:rPr>
+          <w:sz w:val="24"/>
+          <w:szCs w:val="24"/>
+        </w:rPr>
+      </w:pPr>
+      <w:r>
+        <w:rPr>
+          <w:sz w:val="24"/>
+          <w:szCs w:val="24"/>
+        </w:rPr>
+        <w:t>Les différentes complexités des structures de données et des calculs seront évoqués plus tard faisant l’objet de différentes questions du sujet.</w:t>
+      </w:r>
+      <w:r>
+        <w:rPr>
+          <w:sz w:val="24"/>
+          <w:szCs w:val="24"/>
+        </w:rPr>
+        <w:t xml:space="preserve"> </w:t>
+      </w:r>
+    </w:p>
+    <w:p>
+      <w:pPr>
+        <w:spacing w:after="0" w:line="240" w:lineRule="auto"/>
+        <w:rPr>
+          <w:sz w:val="24"/>
+          <w:szCs w:val="24"/>
+        </w:rPr>
+      </w:pPr>
+    </w:p>
+    <w:p>
+      <w:pPr>
+        <w:spacing w:after="0" w:line="240" w:lineRule="auto"/>
+        <w:rPr>
+          <w:sz w:val="24"/>
+          <w:szCs w:val="24"/>
+        </w:rPr>
+      </w:pPr>
+    </w:p>
+    <w:p>
+      <w:pPr>
+        <w:spacing w:after="0" w:line="240" w:lineRule="auto"/>
+        <w:rPr>
+          <w:sz w:val="24"/>
+          <w:szCs w:val="24"/>
+        </w:rPr>
+      </w:pPr>
+    </w:p>
+    <w:p>
+      <w:pPr>
+        <w:spacing w:after="0" w:line="240" w:lineRule="auto"/>
+        <w:rPr>
+          <w:sz w:val="24"/>
+          <w:szCs w:val="24"/>
+        </w:rPr>
+      </w:pPr>
+    </w:p>
+    <w:p>
+      <w:pPr>
+        <w:spacing w:after="0" w:line="240" w:lineRule="auto"/>
+        <w:rPr>
+          <w:sz w:val="24"/>
+          <w:szCs w:val="24"/>
+        </w:rPr>
+      </w:pPr>
+    </w:p>
+    <w:p>
+      <w:pPr>
+        <w:spacing w:after="0" w:line="240" w:lineRule="auto"/>
+        <w:rPr>
+          <w:sz w:val="24"/>
+          <w:szCs w:val="24"/>
+        </w:rPr>
+      </w:pPr>
+    </w:p>
+    <w:p>
+      <w:pPr>
+        <w:spacing w:after="0" w:line="240" w:lineRule="auto"/>
+        <w:rPr>
+          <w:sz w:val="24"/>
+          <w:szCs w:val="24"/>
+        </w:rPr>
+      </w:pPr>
+    </w:p>
+    <w:p>
+      <w:pPr>
+        <w:spacing w:after="0" w:line="240" w:lineRule="auto"/>
+        <w:rPr>
+          <w:sz w:val="24"/>
+          <w:szCs w:val="24"/>
+        </w:rPr>
+      </w:pPr>
+    </w:p>
+    <w:p>
+      <w:pPr>
+        <w:spacing w:after="0" w:line="240" w:lineRule="auto"/>
+        <w:rPr>
+          <w:sz w:val="24"/>
+          <w:szCs w:val="24"/>
+        </w:rPr>
+      </w:pPr>
+    </w:p>
+    <w:p>
+      <w:pPr>
+        <w:spacing w:after="0" w:line="240" w:lineRule="auto"/>
+        <w:rPr>
+          <w:sz w:val="24"/>
+          <w:szCs w:val="24"/>
+        </w:rPr>
+      </w:pPr>
+    </w:p>
+    <w:p>
+      <w:pPr>
+        <w:spacing w:after="0" w:line="240" w:lineRule="auto"/>
+        <w:rPr>
+          <w:sz w:val="24"/>
+          <w:szCs w:val="24"/>
+        </w:rPr>
+      </w:pPr>
+    </w:p>
+    <w:p>
+      <w:pPr>
+        <w:spacing w:after="0" w:line="240" w:lineRule="auto"/>
+        <w:rPr>
+          <w:sz w:val="24"/>
+          <w:szCs w:val="24"/>
+        </w:rPr>
+      </w:pPr>
+    </w:p>
+    <w:p>
+      <w:pPr>
+        <w:spacing w:after="0" w:line="240" w:lineRule="auto"/>
+        <w:rPr>
+          <w:sz w:val="24"/>
+          <w:szCs w:val="24"/>
+        </w:rPr>
+      </w:pPr>
+    </w:p>
+    <w:p>
+      <w:pPr>
+        <w:spacing w:after="0" w:line="240" w:lineRule="auto"/>
+        <w:rPr>
+          <w:sz w:val="24"/>
+          <w:szCs w:val="24"/>
+        </w:rPr>
+      </w:pPr>
+    </w:p>
+    <w:p>
+      <w:pPr>
+        <w:spacing w:after="0" w:line="240" w:lineRule="auto"/>
+        <w:rPr>
+          <w:sz w:val="24"/>
+          <w:szCs w:val="24"/>
+        </w:rPr>
       </w:pPr>
     </w:p>
     <w:p>
@@ -1481,13 +1580,24 @@
           <w:szCs w:val="32"/>
         </w:rPr>
       </w:pPr>
-      <w:r>
+    </w:p>
+    <w:p>
+      <w:pPr>
+        <w:spacing w:after="0" w:line="240" w:lineRule="auto"/>
         <w:rPr>
           <w:b/>
           <w:bCs/>
           <w:sz w:val="32"/>
           <w:szCs w:val="32"/>
         </w:rPr>
+      </w:pPr>
+      <w:r>
+        <w:rPr>
+          <w:b/>
+          <w:bCs/>
+          <w:sz w:val="32"/>
+          <w:szCs w:val="32"/>
+        </w:rPr>
         <w:lastRenderedPageBreak/>
         <w:t>II – Modélisation et fonctions</w:t>
       </w:r>
@@ -2297,6 +2407,29 @@
           <w:szCs w:val="24"/>
         </w:rPr>
         <w:lastRenderedPageBreak/>
+        <w:t xml:space="preserve">Les deux fonctions de Gale-Shapley sont théoriquement en O(n^2), </w:t>
+      </w:r>
+      <w:r>
+        <w:rPr>
+          <w:sz w:val="24"/>
+          <w:szCs w:val="24"/>
+        </w:rPr>
+        <w:t>car dans la boucle principale « while etu_libres » il y a au maximum n itérations puisque chaque étudiant doit être affecté, et dans le pire cas un étudiant peut être rejeté plusieurs fois et propose à tous les parcours dans la boucle « for prc in preferences_etu_courant ».</w:t>
+      </w:r>
+    </w:p>
+    <w:p>
+      <w:pPr>
+        <w:spacing w:after="0" w:line="240" w:lineRule="auto"/>
+        <w:rPr>
+          <w:sz w:val="24"/>
+          <w:szCs w:val="24"/>
+        </w:rPr>
+      </w:pPr>
+      <w:r>
+        <w:rPr>
+          <w:sz w:val="24"/>
+          <w:szCs w:val="24"/>
+        </w:rPr>
         <w:t>Le résultat retourné est le suivant :</w:t>
       </w:r>
     </w:p>
@@ -2329,7 +2462,7 @@
                     <pic:cNvPicPr/>
                   </pic:nvPicPr>
                   <pic:blipFill>
-                    <a:blip r:embed="rId7"/>
+                    <a:blip r:embed="rId8"/>
                     <a:stretch>
                       <a:fillRect/>
                     </a:stretch>
@@ -2483,7 +2616,7 @@
                     <pic:cNvPicPr/>
                   </pic:nvPicPr>
                   <pic:blipFill>
-                    <a:blip r:embed="rId8">
+                    <a:blip r:embed="rId9">
                       <a:extLst>
                         <a:ext uri="{28A0092B-C50C-407E-A947-70E740481C1C}">
                           <a14:useLocalDpi xmlns:a14="http://schemas.microsoft.com/office/drawing/2010/main" val="0"/>
@@ -2552,8 +2685,1746 @@
         </w:rPr>
       </w:pPr>
     </w:p>
+    <w:p>
+      <w:pPr>
+        <w:spacing w:after="0" w:line="240" w:lineRule="auto"/>
+        <w:rPr>
+          <w:sz w:val="24"/>
+          <w:szCs w:val="24"/>
+        </w:rPr>
+      </w:pPr>
+    </w:p>
+    <w:p>
+      <w:pPr>
+        <w:spacing w:after="0" w:line="240" w:lineRule="auto"/>
+        <w:rPr>
+          <w:sz w:val="24"/>
+          <w:szCs w:val="24"/>
+        </w:rPr>
+      </w:pPr>
+    </w:p>
+    <w:p>
+      <w:pPr>
+        <w:spacing w:after="0" w:line="240" w:lineRule="auto"/>
+        <w:rPr>
+          <w:sz w:val="24"/>
+          <w:szCs w:val="24"/>
+        </w:rPr>
+      </w:pPr>
+    </w:p>
+    <w:p>
+      <w:pPr>
+        <w:spacing w:after="0" w:line="240" w:lineRule="auto"/>
+        <w:rPr>
+          <w:sz w:val="24"/>
+          <w:szCs w:val="24"/>
+        </w:rPr>
+      </w:pPr>
+    </w:p>
+    <w:p>
+      <w:pPr>
+        <w:spacing w:after="0" w:line="240" w:lineRule="auto"/>
+        <w:rPr>
+          <w:sz w:val="24"/>
+          <w:szCs w:val="24"/>
+        </w:rPr>
+      </w:pPr>
+    </w:p>
+    <w:p>
+      <w:pPr>
+        <w:spacing w:after="0" w:line="240" w:lineRule="auto"/>
+        <w:rPr>
+          <w:sz w:val="24"/>
+          <w:szCs w:val="24"/>
+        </w:rPr>
+      </w:pPr>
+    </w:p>
+    <w:p>
+      <w:pPr>
+        <w:spacing w:after="0" w:line="240" w:lineRule="auto"/>
+        <w:rPr>
+          <w:sz w:val="24"/>
+          <w:szCs w:val="24"/>
+        </w:rPr>
+      </w:pPr>
+    </w:p>
+    <w:p>
+      <w:pPr>
+        <w:spacing w:after="0" w:line="240" w:lineRule="auto"/>
+        <w:rPr>
+          <w:sz w:val="24"/>
+          <w:szCs w:val="24"/>
+        </w:rPr>
+      </w:pPr>
+    </w:p>
+    <w:p>
+      <w:pPr>
+        <w:spacing w:after="0" w:line="240" w:lineRule="auto"/>
+        <w:rPr>
+          <w:sz w:val="24"/>
+          <w:szCs w:val="24"/>
+        </w:rPr>
+      </w:pPr>
+    </w:p>
+    <w:p>
+      <w:pPr>
+        <w:spacing w:after="0" w:line="240" w:lineRule="auto"/>
+        <w:rPr>
+          <w:sz w:val="24"/>
+          <w:szCs w:val="24"/>
+        </w:rPr>
+      </w:pPr>
+    </w:p>
+    <w:p>
+      <w:pPr>
+        <w:spacing w:after="0" w:line="240" w:lineRule="auto"/>
+        <w:rPr>
+          <w:sz w:val="24"/>
+          <w:szCs w:val="24"/>
+        </w:rPr>
+      </w:pPr>
+    </w:p>
+    <w:p>
+      <w:pPr>
+        <w:spacing w:after="0" w:line="240" w:lineRule="auto"/>
+        <w:rPr>
+          <w:sz w:val="24"/>
+          <w:szCs w:val="24"/>
+        </w:rPr>
+      </w:pPr>
+    </w:p>
+    <w:p>
+      <w:pPr>
+        <w:spacing w:after="0" w:line="240" w:lineRule="auto"/>
+        <w:rPr>
+          <w:sz w:val="24"/>
+          <w:szCs w:val="24"/>
+        </w:rPr>
+      </w:pPr>
+    </w:p>
+    <w:p>
+      <w:pPr>
+        <w:spacing w:after="0" w:line="240" w:lineRule="auto"/>
+        <w:rPr>
+          <w:sz w:val="24"/>
+          <w:szCs w:val="24"/>
+        </w:rPr>
+      </w:pPr>
+    </w:p>
+    <w:p>
+      <w:pPr>
+        <w:spacing w:after="0" w:line="240" w:lineRule="auto"/>
+        <w:rPr>
+          <w:sz w:val="24"/>
+          <w:szCs w:val="24"/>
+        </w:rPr>
+      </w:pPr>
+    </w:p>
+    <w:p>
+      <w:pPr>
+        <w:spacing w:after="0" w:line="240" w:lineRule="auto"/>
+        <w:rPr>
+          <w:sz w:val="24"/>
+          <w:szCs w:val="24"/>
+        </w:rPr>
+      </w:pPr>
+    </w:p>
+    <w:p>
+      <w:pPr>
+        <w:spacing w:after="0" w:line="240" w:lineRule="auto"/>
+        <w:rPr>
+          <w:sz w:val="24"/>
+          <w:szCs w:val="24"/>
+        </w:rPr>
+      </w:pPr>
+    </w:p>
+    <w:p>
+      <w:pPr>
+        <w:spacing w:after="0" w:line="240" w:lineRule="auto"/>
+        <w:rPr>
+          <w:sz w:val="24"/>
+          <w:szCs w:val="24"/>
+        </w:rPr>
+      </w:pPr>
+    </w:p>
+    <w:p>
+      <w:pPr>
+        <w:spacing w:after="0" w:line="240" w:lineRule="auto"/>
+        <w:rPr>
+          <w:sz w:val="24"/>
+          <w:szCs w:val="24"/>
+        </w:rPr>
+      </w:pPr>
+    </w:p>
+    <w:p>
+      <w:pPr>
+        <w:spacing w:after="0" w:line="240" w:lineRule="auto"/>
+        <w:rPr>
+          <w:sz w:val="24"/>
+          <w:szCs w:val="24"/>
+        </w:rPr>
+      </w:pPr>
+    </w:p>
+    <w:p>
+      <w:pPr>
+        <w:spacing w:after="0" w:line="240" w:lineRule="auto"/>
+        <w:rPr>
+          <w:sz w:val="24"/>
+          <w:szCs w:val="24"/>
+        </w:rPr>
+      </w:pPr>
+    </w:p>
+    <w:p>
+      <w:pPr>
+        <w:spacing w:after="0" w:line="240" w:lineRule="auto"/>
+        <w:rPr>
+          <w:sz w:val="24"/>
+          <w:szCs w:val="24"/>
+        </w:rPr>
+      </w:pPr>
+    </w:p>
+    <w:p>
+      <w:pPr>
+        <w:spacing w:after="0" w:line="240" w:lineRule="auto"/>
+        <w:rPr>
+          <w:sz w:val="24"/>
+          <w:szCs w:val="24"/>
+        </w:rPr>
+      </w:pPr>
+    </w:p>
+    <w:p>
+      <w:pPr>
+        <w:spacing w:after="0" w:line="240" w:lineRule="auto"/>
+        <w:rPr>
+          <w:b/>
+          <w:bCs/>
+          <w:sz w:val="32"/>
+          <w:szCs w:val="32"/>
+        </w:rPr>
+      </w:pPr>
+      <w:r>
+        <w:rPr>
+          <w:b/>
+          <w:bCs/>
+          <w:sz w:val="32"/>
+          <w:szCs w:val="32"/>
+        </w:rPr>
+        <w:lastRenderedPageBreak/>
+        <w:t>III – Analyse des résultats théoriques</w:t>
+      </w:r>
+    </w:p>
+    <w:p>
+      <w:pPr>
+        <w:spacing w:after="0" w:line="240" w:lineRule="auto"/>
+        <w:rPr>
+          <w:b/>
+          <w:bCs/>
+          <w:sz w:val="32"/>
+          <w:szCs w:val="32"/>
+        </w:rPr>
+      </w:pPr>
+    </w:p>
+    <w:p>
+      <w:pPr>
+        <w:spacing w:after="0" w:line="240" w:lineRule="auto"/>
+        <w:rPr>
+          <w:sz w:val="28"/>
+          <w:szCs w:val="28"/>
+        </w:rPr>
+      </w:pPr>
+      <w:r>
+        <w:rPr>
+          <w:sz w:val="28"/>
+          <w:szCs w:val="28"/>
+        </w:rPr>
+        <w:t xml:space="preserve">1) </w:t>
+      </w:r>
+      <w:r>
+        <w:rPr>
+          <w:sz w:val="28"/>
+          <w:szCs w:val="28"/>
+        </w:rPr>
+        <w:t>Objectif</w:t>
+      </w:r>
+    </w:p>
+    <w:p>
+      <w:pPr>
+        <w:spacing w:after="0" w:line="240" w:lineRule="auto"/>
+        <w:rPr>
+          <w:sz w:val="24"/>
+          <w:szCs w:val="24"/>
+        </w:rPr>
+      </w:pPr>
+    </w:p>
+    <w:p>
+      <w:pPr>
+        <w:spacing w:after="0" w:line="240" w:lineRule="auto"/>
+        <w:rPr>
+          <w:rFonts w:cstheme="minorHAnsi"/>
+          <w:sz w:val="24"/>
+          <w:szCs w:val="24"/>
+        </w:rPr>
+      </w:pPr>
+      <w:r>
+        <w:rPr>
+          <w:sz w:val="24"/>
+          <w:szCs w:val="24"/>
+        </w:rPr>
+        <w:t>Dans cette deuxième partie, on souhaite analyser les algorithmes côté étudiant et côté parcours en générant des matrices de préférence</w:t>
+      </w:r>
+      <w:r>
+        <w:rPr>
+          <w:sz w:val="24"/>
+          <w:szCs w:val="24"/>
+        </w:rPr>
+        <w:t>s</w:t>
+      </w:r>
+      <w:r>
+        <w:rPr>
+          <w:sz w:val="24"/>
+          <w:szCs w:val="24"/>
+        </w:rPr>
+        <w:t xml:space="preserve"> aléatoires avec un nombre n d’étudiants, et toujours 9 parcours différents. </w:t>
+      </w:r>
+      <w:r>
+        <w:rPr>
+          <w:sz w:val="24"/>
+          <w:szCs w:val="24"/>
+        </w:rPr>
+        <w:t>Avec ces matrices, on souhaite analyser le temps de calcul des 2 algorithmes de Gale-Shapley en fonction de n, avec n</w:t>
+      </w:r>
+      <w:r>
+        <w:t xml:space="preserve"> </w:t>
+      </w:r>
+      <w:r>
+        <w:rPr>
+          <w:rFonts w:ascii="Cambria Math" w:hAnsi="Cambria Math" w:cs="Cambria Math"/>
+          <w:sz w:val="24"/>
+          <w:szCs w:val="24"/>
+        </w:rPr>
+        <w:t>∈</w:t>
+      </w:r>
+      <w:r>
+        <w:rPr>
+          <w:rFonts w:ascii="Cambria Math" w:hAnsi="Cambria Math" w:cs="Cambria Math"/>
+          <w:sz w:val="24"/>
+          <w:szCs w:val="24"/>
+        </w:rPr>
+        <w:t xml:space="preserve"> </w:t>
+      </w:r>
+      <w:r>
+        <w:rPr>
+          <w:rFonts w:cstheme="minorHAnsi"/>
+          <w:sz w:val="24"/>
+          <w:szCs w:val="24"/>
+        </w:rPr>
+        <w:t>[200,</w:t>
+      </w:r>
+      <w:r>
+        <w:rPr>
+          <w:rFonts w:cstheme="minorHAnsi"/>
+          <w:sz w:val="24"/>
+          <w:szCs w:val="24"/>
+        </w:rPr>
+        <w:t>2000] avec un pas de 200.</w:t>
+      </w:r>
+    </w:p>
+    <w:p>
+      <w:pPr>
+        <w:spacing w:after="0" w:line="240" w:lineRule="auto"/>
+        <w:rPr>
+          <w:rFonts w:cstheme="minorHAnsi"/>
+          <w:sz w:val="24"/>
+          <w:szCs w:val="24"/>
+        </w:rPr>
+      </w:pPr>
+      <w:r>
+        <w:rPr>
+          <w:rFonts w:cstheme="minorHAnsi"/>
+          <w:sz w:val="24"/>
+          <w:szCs w:val="24"/>
+        </w:rPr>
+        <w:t xml:space="preserve">On souhaite également que les capacités d’accueil des parcours soient définies </w:t>
+      </w:r>
+      <w:proofErr w:type="gramStart"/>
+      <w:r>
+        <w:rPr>
+          <w:rFonts w:cstheme="minorHAnsi"/>
+          <w:sz w:val="24"/>
+          <w:szCs w:val="24"/>
+        </w:rPr>
+        <w:t>de façon à ce</w:t>
+      </w:r>
+      <w:proofErr w:type="gramEnd"/>
+      <w:r>
+        <w:rPr>
+          <w:rFonts w:cstheme="minorHAnsi"/>
+          <w:sz w:val="24"/>
+          <w:szCs w:val="24"/>
+        </w:rPr>
+        <w:t xml:space="preserve"> que la somme des capacités de chaque parcours soit égale à n, pour une affection pour chaque étudiant.</w:t>
+      </w:r>
+    </w:p>
+    <w:p>
+      <w:pPr>
+        <w:spacing w:after="0" w:line="240" w:lineRule="auto"/>
+        <w:rPr>
+          <w:rFonts w:cstheme="minorHAnsi"/>
+          <w:sz w:val="24"/>
+          <w:szCs w:val="24"/>
+        </w:rPr>
+      </w:pPr>
+    </w:p>
+    <w:p>
+      <w:pPr>
+        <w:spacing w:after="0" w:line="240" w:lineRule="auto"/>
+        <w:rPr>
+          <w:rFonts w:cstheme="minorHAnsi"/>
+          <w:sz w:val="28"/>
+          <w:szCs w:val="28"/>
+        </w:rPr>
+      </w:pPr>
+      <w:r>
+        <w:rPr>
+          <w:rFonts w:cstheme="minorHAnsi"/>
+          <w:sz w:val="28"/>
+          <w:szCs w:val="28"/>
+        </w:rPr>
+        <w:t>2) Mise en place</w:t>
+      </w:r>
+    </w:p>
+    <w:p>
+      <w:pPr>
+        <w:spacing w:after="0" w:line="240" w:lineRule="auto"/>
+        <w:rPr>
+          <w:rFonts w:cstheme="minorHAnsi"/>
+          <w:sz w:val="28"/>
+          <w:szCs w:val="28"/>
+        </w:rPr>
+      </w:pPr>
+    </w:p>
+    <w:p>
+      <w:pPr>
+        <w:spacing w:after="0" w:line="240" w:lineRule="auto"/>
+        <w:rPr>
+          <w:rFonts w:cstheme="minorHAnsi"/>
+          <w:sz w:val="24"/>
+          <w:szCs w:val="24"/>
+        </w:rPr>
+      </w:pPr>
+      <w:r>
+        <w:rPr>
+          <w:rFonts w:cstheme="minorHAnsi"/>
+          <w:sz w:val="24"/>
+          <w:szCs w:val="24"/>
+        </w:rPr>
+        <w:t xml:space="preserve">Les fonctions </w:t>
+      </w:r>
+      <w:r>
+        <w:rPr>
+          <w:rFonts w:cstheme="minorHAnsi"/>
+          <w:b/>
+          <w:bCs/>
+          <w:sz w:val="24"/>
+          <w:szCs w:val="24"/>
+        </w:rPr>
+        <w:t>matrice_cE</w:t>
+      </w:r>
+      <w:r>
+        <w:rPr>
+          <w:rFonts w:cstheme="minorHAnsi"/>
+          <w:sz w:val="24"/>
+          <w:szCs w:val="24"/>
+        </w:rPr>
+        <w:t xml:space="preserve"> et </w:t>
+      </w:r>
+      <w:r>
+        <w:rPr>
+          <w:rFonts w:cstheme="minorHAnsi"/>
+          <w:b/>
+          <w:bCs/>
+          <w:sz w:val="24"/>
+          <w:szCs w:val="24"/>
+        </w:rPr>
+        <w:t>matrice_cP</w:t>
+      </w:r>
+      <w:r>
+        <w:rPr>
+          <w:rFonts w:cstheme="minorHAnsi"/>
+          <w:sz w:val="24"/>
+          <w:szCs w:val="24"/>
+        </w:rPr>
+        <w:t xml:space="preserve"> génèrent des matrices </w:t>
+      </w:r>
+      <w:r>
+        <w:rPr>
+          <w:rFonts w:cstheme="minorHAnsi"/>
+          <w:sz w:val="24"/>
+          <w:szCs w:val="24"/>
+        </w:rPr>
+        <w:t xml:space="preserve">de préférence </w:t>
+      </w:r>
+      <w:r>
+        <w:rPr>
+          <w:rFonts w:cstheme="minorHAnsi"/>
+          <w:sz w:val="24"/>
+          <w:szCs w:val="24"/>
+        </w:rPr>
+        <w:t>aléatoires</w:t>
+      </w:r>
+      <w:r>
+        <w:rPr>
+          <w:rFonts w:cstheme="minorHAnsi"/>
+          <w:sz w:val="24"/>
+          <w:szCs w:val="24"/>
+        </w:rPr>
+        <w:t xml:space="preserve"> de taille n passée en entrée à l’aide de la biblio</w:t>
+      </w:r>
+      <w:r>
+        <w:rPr>
+          <w:rFonts w:cstheme="minorHAnsi"/>
+          <w:sz w:val="24"/>
+          <w:szCs w:val="24"/>
+        </w:rPr>
+        <w:tab/>
+        <w:t>thèque random, et l’utilisation de la fonction shuffle qui va prendre les éléments dans une liste, et les réorganiser aléatoirement.</w:t>
+      </w:r>
+    </w:p>
+    <w:p>
+      <w:pPr>
+        <w:spacing w:after="0" w:line="240" w:lineRule="auto"/>
+        <w:rPr>
+          <w:rFonts w:cstheme="minorHAnsi"/>
+          <w:sz w:val="24"/>
+          <w:szCs w:val="24"/>
+        </w:rPr>
+      </w:pPr>
+      <w:r>
+        <w:rPr>
+          <w:rFonts w:cstheme="minorHAnsi"/>
+          <w:sz w:val="24"/>
+          <w:szCs w:val="24"/>
+        </w:rPr>
+        <w:t xml:space="preserve">La fonction </w:t>
+      </w:r>
+      <w:r>
+        <w:rPr>
+          <w:rFonts w:cstheme="minorHAnsi"/>
+          <w:b/>
+          <w:bCs/>
+          <w:sz w:val="24"/>
+          <w:szCs w:val="24"/>
+        </w:rPr>
+        <w:t xml:space="preserve">generate_integer_list_v2 </w:t>
+      </w:r>
+      <w:r>
+        <w:rPr>
+          <w:rFonts w:cstheme="minorHAnsi"/>
+          <w:sz w:val="24"/>
+          <w:szCs w:val="24"/>
+        </w:rPr>
+        <w:t>génère des listes de capacités aléatoire pour les 9 différents parcours, dont la somme est égale à n.</w:t>
+      </w:r>
+    </w:p>
+    <w:p>
+      <w:pPr>
+        <w:spacing w:after="0" w:line="240" w:lineRule="auto"/>
+        <w:rPr>
+          <w:rFonts w:cstheme="minorHAnsi"/>
+          <w:sz w:val="24"/>
+          <w:szCs w:val="24"/>
+        </w:rPr>
+      </w:pPr>
+      <w:r>
+        <w:rPr>
+          <w:rFonts w:cstheme="minorHAnsi"/>
+          <w:sz w:val="24"/>
+          <w:szCs w:val="24"/>
+        </w:rPr>
+        <w:t xml:space="preserve">Les fonctions </w:t>
+      </w:r>
+      <w:r>
+        <w:rPr>
+          <w:rFonts w:cstheme="minorHAnsi"/>
+          <w:b/>
+          <w:bCs/>
+          <w:sz w:val="24"/>
+          <w:szCs w:val="24"/>
+        </w:rPr>
+        <w:t>time_calculator_etu</w:t>
+      </w:r>
+      <w:r>
+        <w:rPr>
+          <w:b/>
+          <w:bCs/>
+        </w:rPr>
+        <w:t xml:space="preserve"> </w:t>
+      </w:r>
+      <w:r>
+        <w:t xml:space="preserve">et </w:t>
+      </w:r>
+      <w:r>
+        <w:rPr>
+          <w:rFonts w:cstheme="minorHAnsi"/>
+          <w:b/>
+          <w:bCs/>
+          <w:sz w:val="24"/>
+          <w:szCs w:val="24"/>
+        </w:rPr>
+        <w:t>time_calculator_</w:t>
+      </w:r>
+      <w:r>
+        <w:rPr>
+          <w:rFonts w:cstheme="minorHAnsi"/>
+          <w:b/>
+          <w:bCs/>
+          <w:sz w:val="24"/>
+          <w:szCs w:val="24"/>
+        </w:rPr>
+        <w:t>prc</w:t>
+      </w:r>
+      <w:r>
+        <w:rPr>
+          <w:rFonts w:cstheme="minorHAnsi"/>
+          <w:sz w:val="24"/>
+          <w:szCs w:val="24"/>
+        </w:rPr>
+        <w:t xml:space="preserve"> sont 2 fonctions différentes afin de pouvoir appliquer la fonction GaleShapleyEtu ou GaleShapleyPrc respectivement. Ces deux fonctions vont être </w:t>
+      </w:r>
+      <w:r>
+        <w:rPr>
+          <w:rFonts w:cstheme="minorHAnsi"/>
+          <w:sz w:val="24"/>
+          <w:szCs w:val="24"/>
+        </w:rPr>
+        <w:t>lancés l’une après l’autre</w:t>
+      </w:r>
+      <w:r>
+        <w:rPr>
+          <w:rFonts w:cstheme="minorHAnsi"/>
+          <w:sz w:val="24"/>
+          <w:szCs w:val="24"/>
+        </w:rPr>
+        <w:t>. Dans le jeu de test, nous utilisons ces différentes fonctions pour tracer deux courbes représentant le temps de calcul moyen en fonction de n.</w:t>
+      </w:r>
+      <w:r>
+        <w:rPr>
+          <w:rFonts w:cstheme="minorHAnsi"/>
+          <w:sz w:val="24"/>
+          <w:szCs w:val="24"/>
+        </w:rPr>
+        <w:t xml:space="preserve"> Les voici :</w:t>
+      </w:r>
+    </w:p>
+    <w:p>
+      <w:pPr>
+        <w:spacing w:after="0" w:line="240" w:lineRule="auto"/>
+        <w:rPr>
+          <w:rFonts w:cstheme="minorHAnsi"/>
+          <w:sz w:val="24"/>
+          <w:szCs w:val="24"/>
+        </w:rPr>
+      </w:pPr>
+      <w:r>
+        <w:rPr>
+          <w:rFonts w:cstheme="minorHAnsi"/>
+          <w:noProof/>
+          <w:sz w:val="24"/>
+          <w:szCs w:val="24"/>
+        </w:rPr>
+        <w:drawing>
+          <wp:anchor distT="0" distB="0" distL="114300" distR="114300" simplePos="0" relativeHeight="251659264" behindDoc="1" locked="0" layoutInCell="1" allowOverlap="1" wp14:anchorId="09778457" wp14:editId="6BEBF58C">
+            <wp:simplePos x="0" y="0"/>
+            <wp:positionH relativeFrom="margin">
+              <wp:posOffset>-7620</wp:posOffset>
+            </wp:positionH>
+            <wp:positionV relativeFrom="paragraph">
+              <wp:posOffset>121285</wp:posOffset>
+            </wp:positionV>
+            <wp:extent cx="5760720" cy="3459480"/>
+            <wp:effectExtent l="0" t="0" r="0" b="7620"/>
+            <wp:wrapNone/>
+            <wp:docPr id="470335441" name="Image 1"/>
+            <wp:cNvGraphicFramePr>
+              <a:graphicFrameLocks xmlns:a="http://schemas.openxmlformats.org/drawingml/2006/main" noChangeAspect="1"/>
+            </wp:cNvGraphicFramePr>
+            <a:graphic xmlns:a="http://schemas.openxmlformats.org/drawingml/2006/main">
+              <a:graphicData uri="http://schemas.openxmlformats.org/drawingml/2006/picture">
+                <pic:pic xmlns:pic="http://schemas.openxmlformats.org/drawingml/2006/picture">
+                  <pic:nvPicPr>
+                    <pic:cNvPr id="0" name="Picture 1"/>
+                    <pic:cNvPicPr>
+                      <a:picLocks noChangeAspect="1" noChangeArrowheads="1"/>
+                    </pic:cNvPicPr>
+                  </pic:nvPicPr>
+                  <pic:blipFill>
+                    <a:blip r:embed="rId10">
+                      <a:extLst>
+                        <a:ext uri="{28A0092B-C50C-407E-A947-70E740481C1C}">
+                          <a14:useLocalDpi xmlns:a14="http://schemas.microsoft.com/office/drawing/2010/main" val="0"/>
+                        </a:ext>
+                      </a:extLst>
+                    </a:blip>
+                    <a:srcRect/>
+                    <a:stretch>
+                      <a:fillRect/>
+                    </a:stretch>
+                  </pic:blipFill>
+                  <pic:spPr bwMode="auto">
+                    <a:xfrm>
+                      <a:off x="0" y="0"/>
+                      <a:ext cx="5760720" cy="3459480"/>
+                    </a:xfrm>
+                    <a:prstGeom prst="rect">
+                      <a:avLst/>
+                    </a:prstGeom>
+                    <a:noFill/>
+                    <a:ln>
+                      <a:noFill/>
+                    </a:ln>
+                  </pic:spPr>
+                </pic:pic>
+              </a:graphicData>
+            </a:graphic>
+            <wp14:sizeRelH relativeFrom="page">
+              <wp14:pctWidth>0</wp14:pctWidth>
+            </wp14:sizeRelH>
+            <wp14:sizeRelV relativeFrom="page">
+              <wp14:pctHeight>0</wp14:pctHeight>
+            </wp14:sizeRelV>
+          </wp:anchor>
+        </w:drawing>
+      </w:r>
+    </w:p>
+    <w:p>
+      <w:pPr>
+        <w:spacing w:after="0" w:line="240" w:lineRule="auto"/>
+        <w:rPr>
+          <w:rFonts w:cstheme="minorHAnsi"/>
+          <w:noProof/>
+          <w:sz w:val="24"/>
+          <w:szCs w:val="24"/>
+        </w:rPr>
+      </w:pPr>
+    </w:p>
+    <w:p>
+      <w:pPr>
+        <w:spacing w:after="0" w:line="240" w:lineRule="auto"/>
+        <w:rPr>
+          <w:rFonts w:cstheme="minorHAnsi"/>
+          <w:noProof/>
+          <w:sz w:val="24"/>
+          <w:szCs w:val="24"/>
+        </w:rPr>
+      </w:pPr>
+    </w:p>
+    <w:p>
+      <w:pPr>
+        <w:spacing w:after="0" w:line="240" w:lineRule="auto"/>
+        <w:rPr>
+          <w:rFonts w:cstheme="minorHAnsi"/>
+          <w:noProof/>
+          <w:sz w:val="24"/>
+          <w:szCs w:val="24"/>
+        </w:rPr>
+      </w:pPr>
+    </w:p>
+    <w:p>
+      <w:pPr>
+        <w:spacing w:after="0" w:line="240" w:lineRule="auto"/>
+        <w:rPr>
+          <w:rFonts w:cstheme="minorHAnsi"/>
+          <w:noProof/>
+          <w:sz w:val="24"/>
+          <w:szCs w:val="24"/>
+        </w:rPr>
+      </w:pPr>
+    </w:p>
+    <w:p>
+      <w:pPr>
+        <w:spacing w:after="0" w:line="240" w:lineRule="auto"/>
+      </w:pPr>
+    </w:p>
+    <w:p>
+      <w:pPr>
+        <w:spacing w:after="0" w:line="240" w:lineRule="auto"/>
+      </w:pPr>
+    </w:p>
+    <w:p>
+      <w:pPr>
+        <w:spacing w:after="0" w:line="240" w:lineRule="auto"/>
+      </w:pPr>
+    </w:p>
+    <w:p>
+      <w:pPr>
+        <w:spacing w:after="0" w:line="240" w:lineRule="auto"/>
+      </w:pPr>
+    </w:p>
+    <w:p>
+      <w:pPr>
+        <w:spacing w:after="0" w:line="240" w:lineRule="auto"/>
+      </w:pPr>
+    </w:p>
+    <w:p>
+      <w:pPr>
+        <w:spacing w:after="0" w:line="240" w:lineRule="auto"/>
+      </w:pPr>
+    </w:p>
+    <w:p>
+      <w:pPr>
+        <w:spacing w:after="0" w:line="240" w:lineRule="auto"/>
+      </w:pPr>
+    </w:p>
+    <w:p>
+      <w:pPr>
+        <w:spacing w:after="0" w:line="240" w:lineRule="auto"/>
+      </w:pPr>
+    </w:p>
+    <w:p>
+      <w:pPr>
+        <w:spacing w:after="0" w:line="240" w:lineRule="auto"/>
+      </w:pPr>
+    </w:p>
+    <w:p>
+      <w:pPr>
+        <w:spacing w:after="0" w:line="240" w:lineRule="auto"/>
+      </w:pPr>
+    </w:p>
+    <w:p>
+      <w:pPr>
+        <w:spacing w:after="0" w:line="240" w:lineRule="auto"/>
+      </w:pPr>
+    </w:p>
+    <w:p>
+      <w:pPr>
+        <w:spacing w:after="0" w:line="240" w:lineRule="auto"/>
+      </w:pPr>
+    </w:p>
+    <w:p>
+      <w:pPr>
+        <w:spacing w:after="0" w:line="240" w:lineRule="auto"/>
+      </w:pPr>
+    </w:p>
+    <w:p>
+      <w:pPr>
+        <w:spacing w:after="0" w:line="240" w:lineRule="auto"/>
+      </w:pPr>
+    </w:p>
+    <w:p>
+      <w:pPr>
+        <w:spacing w:after="0" w:line="240" w:lineRule="auto"/>
+      </w:pPr>
+    </w:p>
+    <w:p>
+      <w:pPr>
+        <w:spacing w:after="0" w:line="240" w:lineRule="auto"/>
+      </w:pPr>
+    </w:p>
+    <w:p>
+      <w:pPr>
+        <w:spacing w:after="0" w:line="240" w:lineRule="auto"/>
+      </w:pPr>
+    </w:p>
+    <w:p>
+      <w:pPr>
+        <w:spacing w:after="0" w:line="240" w:lineRule="auto"/>
+      </w:pPr>
+    </w:p>
+    <w:p>
+      <w:pPr>
+        <w:spacing w:after="0" w:line="240" w:lineRule="auto"/>
+      </w:pPr>
+    </w:p>
+    <w:p>
+      <w:pPr>
+        <w:spacing w:after="0" w:line="240" w:lineRule="auto"/>
+      </w:pPr>
+      <w:r>
+        <w:rPr>
+          <w:rFonts w:cstheme="minorHAnsi"/>
+          <w:noProof/>
+          <w:sz w:val="24"/>
+          <w:szCs w:val="24"/>
+        </w:rPr>
+        <w:lastRenderedPageBreak/>
+        <w:drawing>
+          <wp:anchor distT="0" distB="0" distL="114300" distR="114300" simplePos="0" relativeHeight="251660288" behindDoc="1" locked="0" layoutInCell="1" allowOverlap="1" wp14:anchorId="7ABB13ED" wp14:editId="50B4B50A">
+            <wp:simplePos x="0" y="0"/>
+            <wp:positionH relativeFrom="margin">
+              <wp:align>right</wp:align>
+            </wp:positionH>
+            <wp:positionV relativeFrom="paragraph">
+              <wp:posOffset>-603250</wp:posOffset>
+            </wp:positionV>
+            <wp:extent cx="5760720" cy="3459480"/>
+            <wp:effectExtent l="0" t="0" r="0" b="7620"/>
+            <wp:wrapNone/>
+            <wp:docPr id="1251023053" name="Image 2"/>
+            <wp:cNvGraphicFramePr>
+              <a:graphicFrameLocks xmlns:a="http://schemas.openxmlformats.org/drawingml/2006/main" noChangeAspect="1"/>
+            </wp:cNvGraphicFramePr>
+            <a:graphic xmlns:a="http://schemas.openxmlformats.org/drawingml/2006/main">
+              <a:graphicData uri="http://schemas.openxmlformats.org/drawingml/2006/picture">
+                <pic:pic xmlns:pic="http://schemas.openxmlformats.org/drawingml/2006/picture">
+                  <pic:nvPicPr>
+                    <pic:cNvPr id="0" name="Picture 2"/>
+                    <pic:cNvPicPr>
+                      <a:picLocks noChangeAspect="1" noChangeArrowheads="1"/>
+                    </pic:cNvPicPr>
+                  </pic:nvPicPr>
+                  <pic:blipFill>
+                    <a:blip r:embed="rId11">
+                      <a:extLst>
+                        <a:ext uri="{28A0092B-C50C-407E-A947-70E740481C1C}">
+                          <a14:useLocalDpi xmlns:a14="http://schemas.microsoft.com/office/drawing/2010/main" val="0"/>
+                        </a:ext>
+                      </a:extLst>
+                    </a:blip>
+                    <a:srcRect/>
+                    <a:stretch>
+                      <a:fillRect/>
+                    </a:stretch>
+                  </pic:blipFill>
+                  <pic:spPr bwMode="auto">
+                    <a:xfrm>
+                      <a:off x="0" y="0"/>
+                      <a:ext cx="5760720" cy="3459480"/>
+                    </a:xfrm>
+                    <a:prstGeom prst="rect">
+                      <a:avLst/>
+                    </a:prstGeom>
+                    <a:noFill/>
+                    <a:ln>
+                      <a:noFill/>
+                    </a:ln>
+                  </pic:spPr>
+                </pic:pic>
+              </a:graphicData>
+            </a:graphic>
+            <wp14:sizeRelH relativeFrom="page">
+              <wp14:pctWidth>0</wp14:pctWidth>
+            </wp14:sizeRelH>
+            <wp14:sizeRelV relativeFrom="page">
+              <wp14:pctHeight>0</wp14:pctHeight>
+            </wp14:sizeRelV>
+          </wp:anchor>
+        </w:drawing>
+      </w:r>
+    </w:p>
+    <w:p>
+      <w:pPr>
+        <w:spacing w:after="0" w:line="240" w:lineRule="auto"/>
+      </w:pPr>
+    </w:p>
+    <w:p>
+      <w:pPr>
+        <w:spacing w:after="0" w:line="240" w:lineRule="auto"/>
+      </w:pPr>
+    </w:p>
+    <w:p>
+      <w:pPr>
+        <w:spacing w:after="0" w:line="240" w:lineRule="auto"/>
+      </w:pPr>
+    </w:p>
+    <w:p>
+      <w:pPr>
+        <w:spacing w:after="0" w:line="240" w:lineRule="auto"/>
+      </w:pPr>
+    </w:p>
+    <w:p>
+      <w:pPr>
+        <w:spacing w:after="0" w:line="240" w:lineRule="auto"/>
+      </w:pPr>
+    </w:p>
+    <w:p>
+      <w:pPr>
+        <w:spacing w:after="0" w:line="240" w:lineRule="auto"/>
+      </w:pPr>
+    </w:p>
+    <w:p>
+      <w:pPr>
+        <w:spacing w:after="0" w:line="240" w:lineRule="auto"/>
+      </w:pPr>
+    </w:p>
+    <w:p>
+      <w:pPr>
+        <w:spacing w:after="0" w:line="240" w:lineRule="auto"/>
+      </w:pPr>
+    </w:p>
+    <w:p>
+      <w:pPr>
+        <w:spacing w:after="0" w:line="240" w:lineRule="auto"/>
+      </w:pPr>
+    </w:p>
+    <w:p>
+      <w:pPr>
+        <w:spacing w:after="0" w:line="240" w:lineRule="auto"/>
+      </w:pPr>
+    </w:p>
+    <w:p>
+      <w:pPr>
+        <w:spacing w:after="0" w:line="240" w:lineRule="auto"/>
+        <w:rPr>
+          <w:noProof/>
+        </w:rPr>
+      </w:pPr>
+    </w:p>
+    <w:p>
+      <w:pPr>
+        <w:spacing w:after="0" w:line="240" w:lineRule="auto"/>
+        <w:rPr>
+          <w:noProof/>
+        </w:rPr>
+      </w:pPr>
+    </w:p>
+    <w:p>
+      <w:pPr>
+        <w:spacing w:after="0" w:line="240" w:lineRule="auto"/>
+        <w:rPr>
+          <w:noProof/>
+        </w:rPr>
+      </w:pPr>
+    </w:p>
+    <w:p>
+      <w:pPr>
+        <w:spacing w:after="0" w:line="240" w:lineRule="auto"/>
+        <w:rPr>
+          <w:noProof/>
+        </w:rPr>
+      </w:pPr>
+    </w:p>
+    <w:p>
+      <w:pPr>
+        <w:spacing w:after="0" w:line="240" w:lineRule="auto"/>
+        <w:rPr>
+          <w:noProof/>
+        </w:rPr>
+      </w:pPr>
+      <w:r>
+        <w:rPr>
+          <w:noProof/>
+        </w:rPr>
+        <w:drawing>
+          <wp:anchor distT="0" distB="0" distL="114300" distR="114300" simplePos="0" relativeHeight="251661312" behindDoc="1" locked="0" layoutInCell="1" allowOverlap="1" wp14:anchorId="5EEC59F8" wp14:editId="34F2457A">
+            <wp:simplePos x="0" y="0"/>
+            <wp:positionH relativeFrom="margin">
+              <wp:align>right</wp:align>
+            </wp:positionH>
+            <wp:positionV relativeFrom="paragraph">
+              <wp:posOffset>150495</wp:posOffset>
+            </wp:positionV>
+            <wp:extent cx="5760720" cy="3459480"/>
+            <wp:effectExtent l="0" t="0" r="0" b="7620"/>
+            <wp:wrapNone/>
+            <wp:docPr id="1279696129" name="Image 4"/>
+            <wp:cNvGraphicFramePr>
+              <a:graphicFrameLocks xmlns:a="http://schemas.openxmlformats.org/drawingml/2006/main" noChangeAspect="1"/>
+            </wp:cNvGraphicFramePr>
+            <a:graphic xmlns:a="http://schemas.openxmlformats.org/drawingml/2006/main">
+              <a:graphicData uri="http://schemas.openxmlformats.org/drawingml/2006/picture">
+                <pic:pic xmlns:pic="http://schemas.openxmlformats.org/drawingml/2006/picture">
+                  <pic:nvPicPr>
+                    <pic:cNvPr id="0" name="Picture 4"/>
+                    <pic:cNvPicPr>
+                      <a:picLocks noChangeAspect="1" noChangeArrowheads="1"/>
+                    </pic:cNvPicPr>
+                  </pic:nvPicPr>
+                  <pic:blipFill>
+                    <a:blip r:embed="rId12">
+                      <a:extLst>
+                        <a:ext uri="{28A0092B-C50C-407E-A947-70E740481C1C}">
+                          <a14:useLocalDpi xmlns:a14="http://schemas.microsoft.com/office/drawing/2010/main" val="0"/>
+                        </a:ext>
+                      </a:extLst>
+                    </a:blip>
+                    <a:srcRect/>
+                    <a:stretch>
+                      <a:fillRect/>
+                    </a:stretch>
+                  </pic:blipFill>
+                  <pic:spPr bwMode="auto">
+                    <a:xfrm>
+                      <a:off x="0" y="0"/>
+                      <a:ext cx="5760720" cy="3459480"/>
+                    </a:xfrm>
+                    <a:prstGeom prst="rect">
+                      <a:avLst/>
+                    </a:prstGeom>
+                    <a:noFill/>
+                    <a:ln>
+                      <a:noFill/>
+                    </a:ln>
+                  </pic:spPr>
+                </pic:pic>
+              </a:graphicData>
+            </a:graphic>
+            <wp14:sizeRelH relativeFrom="page">
+              <wp14:pctWidth>0</wp14:pctWidth>
+            </wp14:sizeRelH>
+            <wp14:sizeRelV relativeFrom="page">
+              <wp14:pctHeight>0</wp14:pctHeight>
+            </wp14:sizeRelV>
+          </wp:anchor>
+        </w:drawing>
+      </w:r>
+    </w:p>
+    <w:p>
+      <w:pPr>
+        <w:spacing w:after="0" w:line="240" w:lineRule="auto"/>
+        <w:rPr>
+          <w:noProof/>
+        </w:rPr>
+      </w:pPr>
+    </w:p>
+    <w:p>
+      <w:pPr>
+        <w:spacing w:after="0" w:line="240" w:lineRule="auto"/>
+        <w:rPr>
+          <w:noProof/>
+        </w:rPr>
+      </w:pPr>
+    </w:p>
+    <w:p>
+      <w:pPr>
+        <w:spacing w:after="0" w:line="240" w:lineRule="auto"/>
+        <w:rPr>
+          <w:noProof/>
+        </w:rPr>
+      </w:pPr>
+    </w:p>
+    <w:p>
+      <w:pPr>
+        <w:spacing w:after="0" w:line="240" w:lineRule="auto"/>
+        <w:rPr>
+          <w:noProof/>
+        </w:rPr>
+      </w:pPr>
+    </w:p>
+    <w:p>
+      <w:pPr>
+        <w:spacing w:after="0" w:line="240" w:lineRule="auto"/>
+        <w:rPr>
+          <w:noProof/>
+        </w:rPr>
+      </w:pPr>
+    </w:p>
+    <w:p>
+      <w:pPr>
+        <w:spacing w:after="0" w:line="240" w:lineRule="auto"/>
+        <w:rPr>
+          <w:noProof/>
+        </w:rPr>
+      </w:pPr>
+    </w:p>
+    <w:p>
+      <w:pPr>
+        <w:spacing w:after="0" w:line="240" w:lineRule="auto"/>
+        <w:rPr>
+          <w:noProof/>
+        </w:rPr>
+      </w:pPr>
+    </w:p>
+    <w:p>
+      <w:pPr>
+        <w:spacing w:after="0" w:line="240" w:lineRule="auto"/>
+        <w:rPr>
+          <w:noProof/>
+        </w:rPr>
+      </w:pPr>
+    </w:p>
+    <w:p>
+      <w:pPr>
+        <w:spacing w:after="0" w:line="240" w:lineRule="auto"/>
+        <w:rPr>
+          <w:noProof/>
+        </w:rPr>
+      </w:pPr>
+    </w:p>
+    <w:p>
+      <w:pPr>
+        <w:spacing w:after="0" w:line="240" w:lineRule="auto"/>
+        <w:rPr>
+          <w:noProof/>
+        </w:rPr>
+      </w:pPr>
+    </w:p>
+    <w:p>
+      <w:pPr>
+        <w:spacing w:after="0" w:line="240" w:lineRule="auto"/>
+        <w:rPr>
+          <w:noProof/>
+        </w:rPr>
+      </w:pPr>
+    </w:p>
+    <w:p>
+      <w:pPr>
+        <w:spacing w:after="0" w:line="240" w:lineRule="auto"/>
+        <w:rPr>
+          <w:noProof/>
+        </w:rPr>
+      </w:pPr>
+    </w:p>
+    <w:p>
+      <w:pPr>
+        <w:spacing w:after="0" w:line="240" w:lineRule="auto"/>
+        <w:rPr>
+          <w:noProof/>
+        </w:rPr>
+      </w:pPr>
+    </w:p>
+    <w:p>
+      <w:pPr>
+        <w:spacing w:after="0" w:line="240" w:lineRule="auto"/>
+        <w:rPr>
+          <w:noProof/>
+        </w:rPr>
+      </w:pPr>
+    </w:p>
+    <w:p>
+      <w:pPr>
+        <w:spacing w:after="0" w:line="240" w:lineRule="auto"/>
+        <w:rPr>
+          <w:noProof/>
+        </w:rPr>
+      </w:pPr>
+    </w:p>
+    <w:p>
+      <w:pPr>
+        <w:spacing w:after="0" w:line="240" w:lineRule="auto"/>
+        <w:rPr>
+          <w:noProof/>
+        </w:rPr>
+      </w:pPr>
+    </w:p>
+    <w:p>
+      <w:pPr>
+        <w:spacing w:after="0" w:line="240" w:lineRule="auto"/>
+        <w:rPr>
+          <w:noProof/>
+        </w:rPr>
+      </w:pPr>
+    </w:p>
+    <w:p>
+      <w:pPr>
+        <w:spacing w:after="0" w:line="240" w:lineRule="auto"/>
+        <w:rPr>
+          <w:noProof/>
+        </w:rPr>
+      </w:pPr>
+    </w:p>
+    <w:p>
+      <w:pPr>
+        <w:spacing w:after="0" w:line="240" w:lineRule="auto"/>
+        <w:rPr>
+          <w:noProof/>
+          <w:sz w:val="24"/>
+          <w:szCs w:val="24"/>
+        </w:rPr>
+      </w:pPr>
+    </w:p>
+    <w:p>
+      <w:pPr>
+        <w:spacing w:after="0" w:line="240" w:lineRule="auto"/>
+        <w:rPr>
+          <w:noProof/>
+          <w:sz w:val="24"/>
+          <w:szCs w:val="24"/>
+        </w:rPr>
+      </w:pPr>
+    </w:p>
+    <w:p>
+      <w:pPr>
+        <w:spacing w:after="0" w:line="240" w:lineRule="auto"/>
+        <w:rPr>
+          <w:noProof/>
+          <w:sz w:val="24"/>
+          <w:szCs w:val="24"/>
+        </w:rPr>
+      </w:pPr>
+    </w:p>
+    <w:p>
+      <w:pPr>
+        <w:spacing w:after="0" w:line="240" w:lineRule="auto"/>
+        <w:rPr>
+          <w:noProof/>
+          <w:sz w:val="24"/>
+          <w:szCs w:val="24"/>
+        </w:rPr>
+      </w:pPr>
+      <w:r>
+        <w:rPr>
+          <w:noProof/>
+          <w:sz w:val="24"/>
+          <w:szCs w:val="24"/>
+        </w:rPr>
+        <w:t>On remarque que l’algorithme côté étudiant prend plus de temps que l’algorithme côté parcours pour les valeurs de n grandes, en général à partir de 100. L’algorithme côté parcours peut prendre jusqu’à 0.1 seconde, et l’algorithme côté étudiant lui peut prendre jusqu’à 0.5 seconde.</w:t>
+      </w:r>
+      <w:r>
+        <w:rPr>
+          <w:noProof/>
+          <w:sz w:val="24"/>
+          <w:szCs w:val="24"/>
+        </w:rPr>
+        <w:t xml:space="preserve"> Donc, l’algorithme côté parcours est généralement plus efficace. Les complexités ici ne sont pas totalement cohérente avec le résultat théorique, mais peuvent être facilement expliqués : l’algorithme de Gale-Shapley est en moyenne de complexité O(n) et non O(n^2) pour le pire cas. Cela fais donc plus sens avec notre résultat linéaire pour le côté étudiant. Egalement, l’algorithme côté parcours ne correspond pas à la complexité O(n), car malgré notre augmentation forte du nombre d’étudiants, le nombre de parcours est identique : il y aura donc beaucoup moins de temps de calculs si tous les parcours ont des étudiants qu’ils préfèrent à celui actuellement étudié dans la boucle.</w:t>
+      </w:r>
+    </w:p>
+    <w:p>
+      <w:pPr>
+        <w:spacing w:after="0" w:line="240" w:lineRule="auto"/>
+        <w:rPr>
+          <w:noProof/>
+          <w:sz w:val="24"/>
+          <w:szCs w:val="24"/>
+        </w:rPr>
+      </w:pPr>
+    </w:p>
+    <w:p>
+      <w:pPr>
+        <w:spacing w:after="0" w:line="240" w:lineRule="auto"/>
+        <w:rPr>
+          <w:noProof/>
+          <w:sz w:val="24"/>
+          <w:szCs w:val="24"/>
+        </w:rPr>
+      </w:pPr>
+    </w:p>
+    <w:p>
+      <w:pPr>
+        <w:spacing w:after="0" w:line="240" w:lineRule="auto"/>
+        <w:rPr>
+          <w:noProof/>
+          <w:sz w:val="24"/>
+          <w:szCs w:val="24"/>
+        </w:rPr>
+      </w:pPr>
+      <w:r>
+        <w:rPr>
+          <w:noProof/>
+          <w:sz w:val="24"/>
+          <w:szCs w:val="24"/>
+        </w:rPr>
+        <w:lastRenderedPageBreak/>
+        <w:t>On veut maintenant faire de même pour le nombre d’itérations de nos algorithmes :</w:t>
+      </w:r>
+    </w:p>
+    <w:p>
+      <w:pPr>
+        <w:spacing w:after="0" w:line="240" w:lineRule="auto"/>
+        <w:rPr>
+          <w:noProof/>
+        </w:rPr>
+      </w:pPr>
+      <w:r>
+        <w:rPr>
+          <w:noProof/>
+        </w:rPr>
+        <w:drawing>
+          <wp:inline distT="0" distB="0" distL="0" distR="0" wp14:anchorId="498F7288" wp14:editId="4E07A581">
+            <wp:extent cx="5760720" cy="3459480"/>
+            <wp:effectExtent l="0" t="0" r="0" b="7620"/>
+            <wp:docPr id="1571164599" name="Image 5"/>
+            <wp:cNvGraphicFramePr>
+              <a:graphicFrameLocks xmlns:a="http://schemas.openxmlformats.org/drawingml/2006/main" noChangeAspect="1"/>
+            </wp:cNvGraphicFramePr>
+            <a:graphic xmlns:a="http://schemas.openxmlformats.org/drawingml/2006/main">
+              <a:graphicData uri="http://schemas.openxmlformats.org/drawingml/2006/picture">
+                <pic:pic xmlns:pic="http://schemas.openxmlformats.org/drawingml/2006/picture">
+                  <pic:nvPicPr>
+                    <pic:cNvPr id="0" name="Picture 5"/>
+                    <pic:cNvPicPr>
+                      <a:picLocks noChangeAspect="1" noChangeArrowheads="1"/>
+                    </pic:cNvPicPr>
+                  </pic:nvPicPr>
+                  <pic:blipFill>
+                    <a:blip r:embed="rId13">
+                      <a:extLst>
+                        <a:ext uri="{28A0092B-C50C-407E-A947-70E740481C1C}">
+                          <a14:useLocalDpi xmlns:a14="http://schemas.microsoft.com/office/drawing/2010/main" val="0"/>
+                        </a:ext>
+                      </a:extLst>
+                    </a:blip>
+                    <a:srcRect/>
+                    <a:stretch>
+                      <a:fillRect/>
+                    </a:stretch>
+                  </pic:blipFill>
+                  <pic:spPr bwMode="auto">
+                    <a:xfrm>
+                      <a:off x="0" y="0"/>
+                      <a:ext cx="5760720" cy="3459480"/>
+                    </a:xfrm>
+                    <a:prstGeom prst="rect">
+                      <a:avLst/>
+                    </a:prstGeom>
+                    <a:noFill/>
+                    <a:ln>
+                      <a:noFill/>
+                    </a:ln>
+                  </pic:spPr>
+                </pic:pic>
+              </a:graphicData>
+            </a:graphic>
+          </wp:inline>
+        </w:drawing>
+      </w:r>
+      <w:r>
+        <w:rPr>
+          <w:noProof/>
+        </w:rPr>
+        <w:drawing>
+          <wp:inline distT="0" distB="0" distL="0" distR="0" wp14:anchorId="141E0CC6" wp14:editId="5C3CC5D0">
+            <wp:extent cx="5760720" cy="3459480"/>
+            <wp:effectExtent l="0" t="0" r="0" b="7620"/>
+            <wp:docPr id="1831935824" name="Image 6"/>
+            <wp:cNvGraphicFramePr>
+              <a:graphicFrameLocks xmlns:a="http://schemas.openxmlformats.org/drawingml/2006/main" noChangeAspect="1"/>
+            </wp:cNvGraphicFramePr>
+            <a:graphic xmlns:a="http://schemas.openxmlformats.org/drawingml/2006/main">
+              <a:graphicData uri="http://schemas.openxmlformats.org/drawingml/2006/picture">
+                <pic:pic xmlns:pic="http://schemas.openxmlformats.org/drawingml/2006/picture">
+                  <pic:nvPicPr>
+                    <pic:cNvPr id="0" name="Picture 6"/>
+                    <pic:cNvPicPr>
+                      <a:picLocks noChangeAspect="1" noChangeArrowheads="1"/>
+                    </pic:cNvPicPr>
+                  </pic:nvPicPr>
+                  <pic:blipFill>
+                    <a:blip r:embed="rId14">
+                      <a:extLst>
+                        <a:ext uri="{28A0092B-C50C-407E-A947-70E740481C1C}">
+                          <a14:useLocalDpi xmlns:a14="http://schemas.microsoft.com/office/drawing/2010/main" val="0"/>
+                        </a:ext>
+                      </a:extLst>
+                    </a:blip>
+                    <a:srcRect/>
+                    <a:stretch>
+                      <a:fillRect/>
+                    </a:stretch>
+                  </pic:blipFill>
+                  <pic:spPr bwMode="auto">
+                    <a:xfrm>
+                      <a:off x="0" y="0"/>
+                      <a:ext cx="5760720" cy="3459480"/>
+                    </a:xfrm>
+                    <a:prstGeom prst="rect">
+                      <a:avLst/>
+                    </a:prstGeom>
+                    <a:noFill/>
+                    <a:ln>
+                      <a:noFill/>
+                    </a:ln>
+                  </pic:spPr>
+                </pic:pic>
+              </a:graphicData>
+            </a:graphic>
+          </wp:inline>
+        </w:drawing>
+      </w:r>
+    </w:p>
+    <w:p>
+      <w:pPr>
+        <w:spacing w:after="0" w:line="240" w:lineRule="auto"/>
+        <w:rPr>
+          <w:noProof/>
+        </w:rPr>
+      </w:pPr>
+      <w:r>
+        <w:rPr>
+          <w:noProof/>
+          <w:sz w:val="24"/>
+          <w:szCs w:val="24"/>
+        </w:rPr>
+        <w:t>Dans la même logique, les résultats théoriques étant pour le pire cas,</w:t>
+      </w:r>
+      <w:r>
+        <w:rPr>
+          <w:noProof/>
+          <w:sz w:val="24"/>
+          <w:szCs w:val="24"/>
+        </w:rPr>
+        <w:t xml:space="preserve"> nos résultats sont plus proches de la complexité de l’algorithme en moyenne (O(n)) pour le côté étudiant. Dans notre 2</w:t>
+      </w:r>
+      <w:r>
+        <w:rPr>
+          <w:noProof/>
+          <w:sz w:val="24"/>
+          <w:szCs w:val="24"/>
+          <w:vertAlign w:val="superscript"/>
+        </w:rPr>
+        <w:t>ème</w:t>
+      </w:r>
+      <w:r>
+        <w:rPr>
+          <w:noProof/>
+          <w:sz w:val="24"/>
+          <w:szCs w:val="24"/>
+        </w:rPr>
+        <w:t xml:space="preserve"> exemple, on peut clairement voir la linéarité peu importe la valeur de n. Pour l’algorithme côté étudiant, on peut voir que le nombre d’itérations ne semble pas dépasser 750 itérations, ce qui fait sens avec notre justification précédente sur le fait que le nombre de parcours est resté à 9 tandis qu’il y a beaucoup plus d’étudiants que notre premier exemple</w:t>
+      </w:r>
+      <w:r>
+        <w:rPr>
+          <w:noProof/>
+        </w:rPr>
+        <w:t>.</w:t>
+      </w:r>
+    </w:p>
+    <w:p>
+      <w:pPr>
+        <w:spacing w:after="0" w:line="240" w:lineRule="auto"/>
+        <w:rPr>
+          <w:noProof/>
+        </w:rPr>
+      </w:pPr>
+    </w:p>
+    <w:p>
+      <w:pPr>
+        <w:spacing w:after="0" w:line="240" w:lineRule="auto"/>
+        <w:rPr>
+          <w:noProof/>
+        </w:rPr>
+      </w:pPr>
+    </w:p>
+    <w:p>
+      <w:pPr>
+        <w:spacing w:after="0" w:line="240" w:lineRule="auto"/>
+        <w:rPr>
+          <w:noProof/>
+        </w:rPr>
+      </w:pPr>
+    </w:p>
+    <w:p>
+      <w:pPr>
+        <w:spacing w:after="0" w:line="240" w:lineRule="auto"/>
+        <w:rPr>
+          <w:noProof/>
+        </w:rPr>
+      </w:pPr>
+    </w:p>
+    <w:p>
+      <w:pPr>
+        <w:spacing w:after="0" w:line="240" w:lineRule="auto"/>
+        <w:rPr>
+          <w:noProof/>
+        </w:rPr>
+      </w:pPr>
+    </w:p>
+    <w:p>
+      <w:pPr>
+        <w:spacing w:after="0" w:line="240" w:lineRule="auto"/>
+        <w:rPr>
+          <w:noProof/>
+        </w:rPr>
+      </w:pPr>
+    </w:p>
+    <w:p>
+      <w:pPr>
+        <w:spacing w:after="0" w:line="240" w:lineRule="auto"/>
+        <w:rPr>
+          <w:noProof/>
+        </w:rPr>
+      </w:pPr>
+    </w:p>
+    <w:p>
+      <w:pPr>
+        <w:spacing w:after="0" w:line="240" w:lineRule="auto"/>
+        <w:rPr>
+          <w:noProof/>
+        </w:rPr>
+      </w:pPr>
+    </w:p>
+    <w:p>
+      <w:pPr>
+        <w:spacing w:after="0" w:line="240" w:lineRule="auto"/>
+        <w:rPr>
+          <w:noProof/>
+        </w:rPr>
+      </w:pPr>
+    </w:p>
+    <w:p>
+      <w:pPr>
+        <w:spacing w:after="0" w:line="240" w:lineRule="auto"/>
+        <w:rPr>
+          <w:noProof/>
+        </w:rPr>
+      </w:pPr>
+    </w:p>
+    <w:p>
+      <w:pPr>
+        <w:spacing w:after="0" w:line="240" w:lineRule="auto"/>
+      </w:pPr>
+    </w:p>
+    <w:p>
+      <w:pPr>
+        <w:spacing w:after="0" w:line="240" w:lineRule="auto"/>
+      </w:pPr>
+    </w:p>
+    <w:p>
+      <w:pPr>
+        <w:spacing w:after="0" w:line="240" w:lineRule="auto"/>
+      </w:pPr>
+    </w:p>
+    <w:p>
+      <w:pPr>
+        <w:spacing w:after="0" w:line="240" w:lineRule="auto"/>
+      </w:pPr>
+    </w:p>
+    <w:p>
+      <w:pPr>
+        <w:spacing w:after="0" w:line="240" w:lineRule="auto"/>
+      </w:pPr>
+    </w:p>
+    <w:p>
+      <w:pPr>
+        <w:spacing w:after="0" w:line="240" w:lineRule="auto"/>
+      </w:pPr>
+    </w:p>
+    <w:p>
+      <w:pPr>
+        <w:spacing w:after="0" w:line="240" w:lineRule="auto"/>
+      </w:pPr>
+    </w:p>
+    <w:p>
+      <w:pPr>
+        <w:spacing w:after="0" w:line="240" w:lineRule="auto"/>
+      </w:pPr>
+    </w:p>
+    <w:p>
+      <w:pPr>
+        <w:spacing w:after="0" w:line="240" w:lineRule="auto"/>
+      </w:pPr>
+    </w:p>
+    <w:p>
+      <w:pPr>
+        <w:spacing w:after="0" w:line="240" w:lineRule="auto"/>
+      </w:pPr>
+    </w:p>
+    <w:p>
+      <w:pPr>
+        <w:spacing w:after="0" w:line="240" w:lineRule="auto"/>
+      </w:pPr>
+    </w:p>
+    <w:p>
+      <w:pPr>
+        <w:spacing w:after="0" w:line="240" w:lineRule="auto"/>
+      </w:pPr>
+    </w:p>
+    <w:p>
+      <w:pPr>
+        <w:spacing w:after="0" w:line="240" w:lineRule="auto"/>
+      </w:pPr>
+    </w:p>
+    <w:p>
+      <w:pPr>
+        <w:spacing w:after="0" w:line="240" w:lineRule="auto"/>
+      </w:pPr>
+    </w:p>
+    <w:p>
+      <w:pPr>
+        <w:spacing w:after="0" w:line="240" w:lineRule="auto"/>
+      </w:pPr>
+    </w:p>
+    <w:p>
+      <w:pPr>
+        <w:spacing w:after="0" w:line="240" w:lineRule="auto"/>
+      </w:pPr>
+    </w:p>
+    <w:p>
+      <w:pPr>
+        <w:spacing w:after="0" w:line="240" w:lineRule="auto"/>
+      </w:pPr>
+    </w:p>
+    <w:p>
+      <w:pPr>
+        <w:spacing w:after="0" w:line="240" w:lineRule="auto"/>
+      </w:pPr>
+    </w:p>
+    <w:p>
+      <w:pPr>
+        <w:spacing w:after="0" w:line="240" w:lineRule="auto"/>
+      </w:pPr>
+    </w:p>
+    <w:p>
+      <w:pPr>
+        <w:spacing w:after="0" w:line="240" w:lineRule="auto"/>
+      </w:pPr>
+    </w:p>
+    <w:p>
+      <w:pPr>
+        <w:spacing w:after="0" w:line="240" w:lineRule="auto"/>
+      </w:pPr>
+    </w:p>
+    <w:p>
+      <w:pPr>
+        <w:spacing w:after="0" w:line="240" w:lineRule="auto"/>
+      </w:pPr>
+    </w:p>
+    <w:p>
+      <w:pPr>
+        <w:spacing w:after="0" w:line="240" w:lineRule="auto"/>
+      </w:pPr>
+    </w:p>
+    <w:p>
+      <w:pPr>
+        <w:spacing w:after="0" w:line="240" w:lineRule="auto"/>
+      </w:pPr>
+    </w:p>
+    <w:p>
+      <w:pPr>
+        <w:spacing w:after="0" w:line="240" w:lineRule="auto"/>
+      </w:pPr>
+    </w:p>
+    <w:p>
+      <w:pPr>
+        <w:spacing w:after="0" w:line="240" w:lineRule="auto"/>
+      </w:pPr>
+    </w:p>
+    <w:p>
+      <w:pPr>
+        <w:spacing w:after="0" w:line="240" w:lineRule="auto"/>
+      </w:pPr>
+    </w:p>
+    <w:p>
+      <w:pPr>
+        <w:spacing w:after="0" w:line="240" w:lineRule="auto"/>
+      </w:pPr>
+    </w:p>
+    <w:p>
+      <w:pPr>
+        <w:spacing w:after="0" w:line="240" w:lineRule="auto"/>
+      </w:pPr>
+    </w:p>
+    <w:p>
+      <w:pPr>
+        <w:spacing w:after="0" w:line="240" w:lineRule="auto"/>
+      </w:pPr>
+    </w:p>
+    <w:p>
+      <w:pPr>
+        <w:spacing w:after="0" w:line="240" w:lineRule="auto"/>
+      </w:pPr>
+    </w:p>
+    <w:p>
+      <w:pPr>
+        <w:spacing w:after="0" w:line="240" w:lineRule="auto"/>
+      </w:pPr>
+    </w:p>
+    <w:p>
+      <w:pPr>
+        <w:spacing w:after="0" w:line="240" w:lineRule="auto"/>
+      </w:pPr>
+    </w:p>
+    <w:p>
+      <w:pPr>
+        <w:spacing w:after="0" w:line="240" w:lineRule="auto"/>
+      </w:pPr>
+    </w:p>
+    <w:p>
+      <w:pPr>
+        <w:spacing w:after="0" w:line="240" w:lineRule="auto"/>
+      </w:pPr>
+    </w:p>
     <w:sectPr>
-      <w:footerReference w:type="default" r:id="rId9"/>
+      <w:footerReference w:type="default" r:id="rId15"/>
       <w:pgSz w:w="11906" w:h="16838"/>
       <w:pgMar w:top="1417" w:right="1417" w:bottom="1417" w:left="1417" w:header="708" w:footer="708" w:gutter="0"/>
       <w:cols w:space="708"/>
@@ -2747,6 +4618,95 @@
     </w:lvl>
   </w:abstractNum>
   <w:abstractNum w:abstractNumId="1" w15:restartNumberingAfterBreak="0">
+    <w:nsid w:val="156613AC"/>
+    <w:multiLevelType w:val="hybridMultilevel"/>
+    <w:tmpl w:val="154A4004"/>
+    <w:lvl w:ilvl="0" w:tplc="FFFFFFFF">
+      <w:start w:val="1"/>
+      <w:numFmt w:val="decimal"/>
+      <w:lvlText w:val="%1)"/>
+      <w:lvlJc w:val="left"/>
+      <w:pPr>
+        <w:ind w:left="636" w:hanging="360"/>
+      </w:pPr>
+      <w:rPr>
+        <w:rFonts w:hint="default"/>
+      </w:rPr>
+    </w:lvl>
+    <w:lvl w:ilvl="1" w:tplc="FFFFFFFF" w:tentative="1">
+      <w:start w:val="1"/>
+      <w:numFmt w:val="lowerLetter"/>
+      <w:lvlText w:val="%2."/>
+      <w:lvlJc w:val="left"/>
+      <w:pPr>
+        <w:ind w:left="1356" w:hanging="360"/>
+      </w:pPr>
+    </w:lvl>
+    <w:lvl w:ilvl="2" w:tplc="FFFFFFFF" w:tentative="1">
+      <w:start w:val="1"/>
+      <w:numFmt w:val="lowerRoman"/>
+      <w:lvlText w:val="%3."/>
+      <w:lvlJc w:val="right"/>
+      <w:pPr>
+        <w:ind w:left="2076" w:hanging="180"/>
+      </w:pPr>
+    </w:lvl>
+    <w:lvl w:ilvl="3" w:tplc="FFFFFFFF" w:tentative="1">
+      <w:start w:val="1"/>
+      <w:numFmt w:val="decimal"/>
+      <w:lvlText w:val="%4."/>
+      <w:lvlJc w:val="left"/>
+      <w:pPr>
+        <w:ind w:left="2796" w:hanging="360"/>
+      </w:pPr>
+    </w:lvl>
+    <w:lvl w:ilvl="4" w:tplc="FFFFFFFF" w:tentative="1">
+      <w:start w:val="1"/>
+      <w:numFmt w:val="lowerLetter"/>
+      <w:lvlText w:val="%5."/>
+      <w:lvlJc w:val="left"/>
+      <w:pPr>
+        <w:ind w:left="3516" w:hanging="360"/>
+      </w:pPr>
+    </w:lvl>
+    <w:lvl w:ilvl="5" w:tplc="FFFFFFFF" w:tentative="1">
+      <w:start w:val="1"/>
+      <w:numFmt w:val="lowerRoman"/>
+      <w:lvlText w:val="%6."/>
+      <w:lvlJc w:val="right"/>
+      <w:pPr>
+        <w:ind w:left="4236" w:hanging="180"/>
+      </w:pPr>
+    </w:lvl>
+    <w:lvl w:ilvl="6" w:tplc="FFFFFFFF" w:tentative="1">
+      <w:start w:val="1"/>
+      <w:numFmt w:val="decimal"/>
+      <w:lvlText w:val="%7."/>
+      <w:lvlJc w:val="left"/>
+      <w:pPr>
+        <w:ind w:left="4956" w:hanging="360"/>
+      </w:pPr>
+    </w:lvl>
+    <w:lvl w:ilvl="7" w:tplc="FFFFFFFF" w:tentative="1">
+      <w:start w:val="1"/>
+      <w:numFmt w:val="lowerLetter"/>
+      <w:lvlText w:val="%8."/>
+      <w:lvlJc w:val="left"/>
+      <w:pPr>
+        <w:ind w:left="5676" w:hanging="360"/>
+      </w:pPr>
+    </w:lvl>
+    <w:lvl w:ilvl="8" w:tplc="FFFFFFFF" w:tentative="1">
+      <w:start w:val="1"/>
+      <w:numFmt w:val="lowerRoman"/>
+      <w:lvlText w:val="%9."/>
+      <w:lvlJc w:val="right"/>
+      <w:pPr>
+        <w:ind w:left="6396" w:hanging="180"/>
+      </w:pPr>
+    </w:lvl>
+  </w:abstractNum>
+  <w:abstractNum w:abstractNumId="2" w15:restartNumberingAfterBreak="0">
     <w:nsid w:val="244A6ADA"/>
     <w:multiLevelType w:val="hybridMultilevel"/>
     <w:tmpl w:val="881053EC"/>
@@ -2835,7 +4795,7 @@
       </w:pPr>
     </w:lvl>
   </w:abstractNum>
-  <w:abstractNum w:abstractNumId="2" w15:restartNumberingAfterBreak="0">
+  <w:abstractNum w:abstractNumId="3" w15:restartNumberingAfterBreak="0">
     <w:nsid w:val="28A5712E"/>
     <w:multiLevelType w:val="hybridMultilevel"/>
     <w:tmpl w:val="154A4004"/>
@@ -2924,7 +4884,7 @@
       </w:pPr>
     </w:lvl>
   </w:abstractNum>
-  <w:abstractNum w:abstractNumId="3" w15:restartNumberingAfterBreak="0">
+  <w:abstractNum w:abstractNumId="4" w15:restartNumberingAfterBreak="0">
     <w:nsid w:val="2D402A67"/>
     <w:multiLevelType w:val="hybridMultilevel"/>
     <w:tmpl w:val="BA6C5D44"/>
@@ -3013,7 +4973,7 @@
       </w:pPr>
     </w:lvl>
   </w:abstractNum>
-  <w:abstractNum w:abstractNumId="4" w15:restartNumberingAfterBreak="0">
+  <w:abstractNum w:abstractNumId="5" w15:restartNumberingAfterBreak="0">
     <w:nsid w:val="375A3E51"/>
     <w:multiLevelType w:val="hybridMultilevel"/>
     <w:tmpl w:val="33A8124E"/>
@@ -3102,7 +5062,7 @@
       </w:pPr>
     </w:lvl>
   </w:abstractNum>
-  <w:abstractNum w:abstractNumId="5" w15:restartNumberingAfterBreak="0">
+  <w:abstractNum w:abstractNumId="6" w15:restartNumberingAfterBreak="0">
     <w:nsid w:val="37CD7D18"/>
     <w:multiLevelType w:val="hybridMultilevel"/>
     <w:tmpl w:val="9F8EB094"/>
@@ -3191,7 +5151,7 @@
       </w:pPr>
     </w:lvl>
   </w:abstractNum>
-  <w:abstractNum w:abstractNumId="6" w15:restartNumberingAfterBreak="0">
+  <w:abstractNum w:abstractNumId="7" w15:restartNumberingAfterBreak="0">
     <w:nsid w:val="389036BD"/>
     <w:multiLevelType w:val="hybridMultilevel"/>
     <w:tmpl w:val="3C2E3038"/>
@@ -3280,7 +5240,7 @@
       </w:pPr>
     </w:lvl>
   </w:abstractNum>
-  <w:abstractNum w:abstractNumId="7" w15:restartNumberingAfterBreak="0">
+  <w:abstractNum w:abstractNumId="8" w15:restartNumberingAfterBreak="0">
     <w:nsid w:val="5AED0341"/>
     <w:multiLevelType w:val="hybridMultilevel"/>
     <w:tmpl w:val="472AA99A"/>
@@ -3369,7 +5329,7 @@
       </w:pPr>
     </w:lvl>
   </w:abstractNum>
-  <w:abstractNum w:abstractNumId="8" w15:restartNumberingAfterBreak="0">
+  <w:abstractNum w:abstractNumId="9" w15:restartNumberingAfterBreak="0">
     <w:nsid w:val="5EC85A91"/>
     <w:multiLevelType w:val="hybridMultilevel"/>
     <w:tmpl w:val="5B58CD16"/>
@@ -3458,7 +5418,7 @@
       </w:pPr>
     </w:lvl>
   </w:abstractNum>
-  <w:abstractNum w:abstractNumId="9" w15:restartNumberingAfterBreak="0">
+  <w:abstractNum w:abstractNumId="10" w15:restartNumberingAfterBreak="0">
     <w:nsid w:val="6B0727BC"/>
     <w:multiLevelType w:val="hybridMultilevel"/>
     <w:tmpl w:val="1472BB10"/>
@@ -3547,7 +5507,7 @@
       </w:pPr>
     </w:lvl>
   </w:abstractNum>
-  <w:abstractNum w:abstractNumId="10" w15:restartNumberingAfterBreak="0">
+  <w:abstractNum w:abstractNumId="11" w15:restartNumberingAfterBreak="0">
     <w:nsid w:val="7FE9593A"/>
     <w:multiLevelType w:val="hybridMultilevel"/>
     <w:tmpl w:val="18280AB4"/>
@@ -3640,34 +5600,37 @@
     <w:abstractNumId w:val="0"/>
   </w:num>
   <w:num w:numId="2" w16cid:durableId="2007514639">
+    <w:abstractNumId w:val="9"/>
+  </w:num>
+  <w:num w:numId="3" w16cid:durableId="673995719">
+    <w:abstractNumId w:val="11"/>
+  </w:num>
+  <w:num w:numId="4" w16cid:durableId="1931741950">
+    <w:abstractNumId w:val="6"/>
+  </w:num>
+  <w:num w:numId="5" w16cid:durableId="988939498">
+    <w:abstractNumId w:val="3"/>
+  </w:num>
+  <w:num w:numId="6" w16cid:durableId="513039279">
+    <w:abstractNumId w:val="5"/>
+  </w:num>
+  <w:num w:numId="7" w16cid:durableId="1369723741">
+    <w:abstractNumId w:val="4"/>
+  </w:num>
+  <w:num w:numId="8" w16cid:durableId="1237090242">
+    <w:abstractNumId w:val="10"/>
+  </w:num>
+  <w:num w:numId="9" w16cid:durableId="531957921">
+    <w:abstractNumId w:val="2"/>
+  </w:num>
+  <w:num w:numId="10" w16cid:durableId="1894004943">
+    <w:abstractNumId w:val="7"/>
+  </w:num>
+  <w:num w:numId="11" w16cid:durableId="64451298">
     <w:abstractNumId w:val="8"/>
   </w:num>
-  <w:num w:numId="3" w16cid:durableId="673995719">
-    <w:abstractNumId w:val="10"/>
-  </w:num>
-  <w:num w:numId="4" w16cid:durableId="1931741950">
-    <w:abstractNumId w:val="5"/>
-  </w:num>
-  <w:num w:numId="5" w16cid:durableId="988939498">
-    <w:abstractNumId w:val="2"/>
-  </w:num>
-  <w:num w:numId="6" w16cid:durableId="513039279">
-    <w:abstractNumId w:val="4"/>
-  </w:num>
-  <w:num w:numId="7" w16cid:durableId="1369723741">
-    <w:abstractNumId w:val="3"/>
-  </w:num>
-  <w:num w:numId="8" w16cid:durableId="1237090242">
-    <w:abstractNumId w:val="9"/>
-  </w:num>
-  <w:num w:numId="9" w16cid:durableId="531957921">
+  <w:num w:numId="12" w16cid:durableId="1541086577">
     <w:abstractNumId w:val="1"/>
-  </w:num>
-  <w:num w:numId="10" w16cid:durableId="1894004943">
-    <w:abstractNumId w:val="6"/>
-  </w:num>
-  <w:num w:numId="11" w16cid:durableId="64451298">
-    <w:abstractNumId w:val="7"/>
   </w:num>
 </w:numbering>
 </file>
@@ -4926,4 +6889,16 @@
     </a:ext>
   </a:extLst>
 </a:theme>
+</file>
+
+<file path=customXml/item1.xml><?xml version="1.0" encoding="utf-8"?>
+<b:Sources xmlns:b="http://schemas.openxmlformats.org/officeDocument/2006/bibliography" xmlns="http://schemas.openxmlformats.org/officeDocument/2006/bibliography" SelectedStyle="\APASixthEditionOfficeOnline.xsl" StyleName="APA" Version="6"/>
+</file>
+
+<file path=customXml/itemProps1.xml><?xml version="1.0" encoding="utf-8"?>
+<ds:datastoreItem xmlns:ds="http://schemas.openxmlformats.org/officeDocument/2006/customXml" ds:itemID="{0F5C3FD0-45BB-4D9D-A2A4-8FE97DD426BE}">
+  <ds:schemaRefs>
+    <ds:schemaRef ds:uri="http://schemas.openxmlformats.org/officeDocument/2006/bibliography"/>
+  </ds:schemaRefs>
+</ds:datastoreItem>
 </file>
</xml_diff>